<commit_message>
rotaatiot ja kameran määritys
</commit_message>
<xml_diff>
--- a/Oppari/OppariTeemuTurku.docx
+++ b/Oppari/OppariTeemuTurku.docx
@@ -182,14 +182,14 @@
                         </a:ln>
                         <a:extLst>
                           <a:ext uri="{909E8E84-426E-40dd-AFC4-6F175D3DCCD1}">
-                            <a14:hiddenFill xmlns="" xmlns:mo="http://schemas.microsoft.com/office/mac/office/2008/main" xmlns:mv="urn:schemas-microsoft-com:mac:vml" xmlns:o="urn:schemas-microsoft-com:office:office" xmlns:v="urn:schemas-microsoft-com:vml" xmlns:w10="urn:schemas-microsoft-com:office:word" xmlns:w="http://schemas.openxmlformats.org/wordprocessingml/2006/main" xmlns:a14="http://schemas.microsoft.com/office/drawing/2010/main">
+                            <a14:hiddenFill xmlns:a14="http://schemas.microsoft.com/office/drawing/2010/main" xmlns:w="http://schemas.openxmlformats.org/wordprocessingml/2006/main" xmlns:w10="urn:schemas-microsoft-com:office:word" xmlns:v="urn:schemas-microsoft-com:vml" xmlns:o="urn:schemas-microsoft-com:office:office" xmlns:mv="urn:schemas-microsoft-com:mac:vml" xmlns:mo="http://schemas.microsoft.com/office/mac/office/2008/main" xmlns="">
                               <a:solidFill>
                                 <a:srgbClr val="FFFFFF"/>
                               </a:solidFill>
                             </a14:hiddenFill>
                           </a:ext>
                           <a:ext uri="{91240B29-F687-4f45-9708-019B960494DF}">
-                            <a14:hiddenLine xmlns="" xmlns:mo="http://schemas.microsoft.com/office/mac/office/2008/main" xmlns:mv="urn:schemas-microsoft-com:mac:vml" xmlns:o="urn:schemas-microsoft-com:office:office" xmlns:v="urn:schemas-microsoft-com:vml" xmlns:w10="urn:schemas-microsoft-com:office:word" xmlns:w="http://schemas.openxmlformats.org/wordprocessingml/2006/main" xmlns:a14="http://schemas.microsoft.com/office/drawing/2010/main" w="0">
+                            <a14:hiddenLine xmlns:a14="http://schemas.microsoft.com/office/drawing/2010/main" xmlns:w="http://schemas.openxmlformats.org/wordprocessingml/2006/main" xmlns:w10="urn:schemas-microsoft-com:office:word" xmlns:v="urn:schemas-microsoft-com:vml" xmlns:o="urn:schemas-microsoft-com:office:office" xmlns:mv="urn:schemas-microsoft-com:mac:vml" xmlns:mo="http://schemas.microsoft.com/office/mac/office/2008/main" xmlns="" w="0">
                               <a:solidFill>
                                 <a:srgbClr val="000000"/>
                               </a:solidFill>
@@ -5602,43 +5602,37 @@
         <w:t>Projektiin valittiin OpenGL, sillä se soveltuu hyvin kolmiulotteisten pelien tekoon. OpenGL</w:t>
       </w:r>
       <w:r>
+        <w:t>–ohjelmointirajapinnasta</w:t>
+      </w:r>
+      <w:r>
+        <w:t xml:space="preserve"> </w:t>
+      </w:r>
+      <w:r>
+        <w:t xml:space="preserve">löytyy myös todella kattava dokumentaatio, joka on edistänyt </w:t>
+      </w:r>
+      <w:r>
+        <w:t>sen</w:t>
+      </w:r>
+      <w:r>
+        <w:t xml:space="preserve"> suosiota.</w:t>
+      </w:r>
+      <w:r>
+        <w:t xml:space="preserve"> </w:t>
+      </w:r>
+      <w:r>
+        <w:t>OpenG</w:t>
+      </w:r>
+      <w:r>
+        <w:t>L on Silicon Graphics Inc:in vuonna 1992 julkaisema kieli</w:t>
+      </w:r>
+      <w:r>
         <w:t>–</w:t>
       </w:r>
       <w:r>
-        <w:t>ohjelmointirajapinnasta</w:t>
-      </w:r>
-      <w:r>
-        <w:t xml:space="preserve"> </w:t>
-      </w:r>
-      <w:r>
-        <w:t xml:space="preserve">löytyy myös todella kattava dokumentaatio, joka on edistänyt </w:t>
-      </w:r>
-      <w:r>
-        <w:t>sen</w:t>
-      </w:r>
-      <w:r>
-        <w:t xml:space="preserve"> suosiota.</w:t>
-      </w:r>
-      <w:r>
-        <w:t xml:space="preserve"> </w:t>
-      </w:r>
-      <w:r>
-        <w:t>OpenG</w:t>
-      </w:r>
-      <w:r>
-        <w:t>L on Silicon Graphics Inc:in vuonna 1992 julkaisema kieli</w:t>
-      </w:r>
-      <w:r>
-        <w:t>–</w:t>
-      </w:r>
-      <w:r>
         <w:t xml:space="preserve"> ja alustariippumaton ohjelmointirajapinta vektorigrafiikan piirtämiseen. Vuodesta 2006 eteenpäin OpenGL</w:t>
       </w:r>
       <w:r>
-        <w:t>–</w:t>
-      </w:r>
-      <w:r>
-        <w:t>rajapintaa</w:t>
+        <w:t>–rajapintaa</w:t>
       </w:r>
       <w:r>
         <w:t xml:space="preserve"> on ylläpitänyt Khronos Group</w:t>
@@ -5699,10 +5693,7 @@
         <w:t>, joilla ohjataan OpenGL</w:t>
       </w:r>
       <w:r>
-        <w:t>–</w:t>
-      </w:r>
-      <w:r>
-        <w:t>rajapinnan</w:t>
+        <w:t>–rajapinnan</w:t>
       </w:r>
       <w:r>
         <w:t xml:space="preserve"> valtavaa tilakonetta. Nämä määritelmät kertovat ja määräävät eri funktioiden tulokset ja sen, kuinka nämä funktiot tulisi suorittaa. Näillä työkaluilla ohjelmoijien tehtäväksi jää toteu</w:t>
@@ -5723,124 +5714,115 @@
         <w:t>toiminnallisuudesta oli piilotettu eikä ohjelmoijilla ollut mahdollisuutta säätää OpenGL</w:t>
       </w:r>
       <w:r>
+        <w:t>–rajapintaan</w:t>
+      </w:r>
+      <w:r>
+        <w:t xml:space="preserve"> sisällettyjä laskutoimituksia. Vaikkakin tämä teki toiminnoista helppokäyttöisempiä ja paremmin ymmärrettäviä</w:t>
+      </w:r>
+      <w:r>
+        <w:t xml:space="preserve">, tämä lähestymistapa </w:t>
+      </w:r>
+      <w:r>
+        <w:t>ei ollut kovin tehokas</w:t>
+      </w:r>
+      <w:r>
+        <w:t>.</w:t>
+      </w:r>
+      <w:r>
+        <w:t xml:space="preserve"> </w:t>
+      </w:r>
+      <w:r>
+        <w:t>(Learn OpenGL, 2014</w:t>
+      </w:r>
+      <w:r>
+        <w:t>.</w:t>
+      </w:r>
+      <w:r>
+        <w:t>)</w:t>
+      </w:r>
+    </w:p>
+    <w:p>
+      <w:r>
+        <w:t>OpenGL 3.2 versiosta eteenpäin on ruvettu suosimaan</w:t>
+      </w:r>
+      <w:r>
+        <w:t xml:space="preserve"> core</w:t>
+      </w:r>
+      <w:r>
         <w:t>–</w:t>
       </w:r>
       <w:r>
-        <w:t>rajapintaan</w:t>
-      </w:r>
-      <w:r>
-        <w:t xml:space="preserve"> sisällettyjä laskutoimituksia. Vaikkakin tämä teki toiminnoista helppokäyttöisempiä ja paremmin ymmärrettäviä</w:t>
-      </w:r>
-      <w:r>
-        <w:t xml:space="preserve">, tämä lähestymistapa </w:t>
-      </w:r>
-      <w:r>
-        <w:t>ei ollut kovin tehokas</w:t>
-      </w:r>
-      <w:r>
-        <w:t>.</w:t>
+        <w:t>profile</w:t>
+      </w:r>
+      <w:r>
+        <w:t>–</w:t>
+      </w:r>
+      <w:r>
+        <w:t>kehittämistapaa, jossa vanhentuneista toiminnallisuuksista hankkiuduttiin eroon. Vaikkakin tämä uusi kehitystapa voi olla hankalampi oppia, se myös pakottaa kehittäjän tutustumaan siihen, kuinka OpenGL ja sen funktiot oikeasti toimivat. Core</w:t>
+      </w:r>
+      <w:r>
+        <w:t>–</w:t>
+      </w:r>
+      <w:r>
+        <w:t>profile kehitystapa on myös paljon joustavampi, tehokkaampi ja tarjoaa käyttäjälle paremman ymmärryksen siitä, mitä pinnan alla tapahtuu.</w:t>
+      </w:r>
+      <w:r>
+        <w:t xml:space="preserve"> (emt.)</w:t>
+      </w:r>
+    </w:p>
+    <w:p/>
+    <w:p>
+      <w:pPr>
+        <w:pStyle w:val="Heading2"/>
+        <w:rPr>
+          <w:lang w:val="fi-FI"/>
+        </w:rPr>
+      </w:pPr>
+      <w:bookmarkStart w:id="3" w:name="_Toc24388006"/>
+      <w:r>
+        <w:rPr>
+          <w:lang w:val="fi-FI"/>
+        </w:rPr>
+        <w:t>GLFW</w:t>
+      </w:r>
+      <w:bookmarkEnd w:id="3"/>
+    </w:p>
+    <w:p>
+      <w:r>
+        <w:t>Ikkunan luomiseen on monia mahdollisuuksia</w:t>
+      </w:r>
+      <w:r>
+        <w:t>, esimerkiksi The OpenGL Utility Toolkit (GLUT) sekä</w:t>
+      </w:r>
+      <w:r>
+        <w:t xml:space="preserve"> GL Frame Work (</w:t>
+      </w:r>
+      <w:r>
+        <w:t>GLFW</w:t>
+      </w:r>
+      <w:r>
+        <w:t>)</w:t>
+      </w:r>
+      <w:r>
+        <w:t>. GLUT:ia ei ole päivitetty vuosiin, mutta siitä on uudempi versio freeglut, joka saa päivityksiä vielä tänäkin päivänä</w:t>
+      </w:r>
+      <w:r>
+        <w:t xml:space="preserve">. </w:t>
+      </w:r>
+      <w:r>
+        <w:t>Projektissa päädyttiin käyttämään</w:t>
+      </w:r>
+      <w:r>
+        <w:t xml:space="preserve"> ilmaista avoimen lähdekoodin</w:t>
       </w:r>
       <w:r>
         <w:t xml:space="preserve"> </w:t>
       </w:r>
       <w:r>
-        <w:t>(Learn OpenGL, 2014</w:t>
-      </w:r>
-      <w:r>
-        <w:t>.</w:t>
-      </w:r>
-      <w:r>
-        <w:t>)</w:t>
-      </w:r>
-    </w:p>
-    <w:p>
-      <w:r>
-        <w:t>OpenGL 3.2 versiosta eteenpäin on ruvettu suosimaan</w:t>
-      </w:r>
-      <w:r>
-        <w:t xml:space="preserve"> core</w:t>
-      </w:r>
-      <w:r>
-        <w:t>–</w:t>
-      </w:r>
-      <w:r>
-        <w:t>profile</w:t>
-      </w:r>
-      <w:r>
-        <w:t>–</w:t>
-      </w:r>
-      <w:r>
-        <w:t>kehittämistapaa, jossa vanhentuneista toiminnallisuuksista hankkiuduttiin eroon. Vaikkakin tämä uusi kehitystapa voi olla hankalampi oppia, se myös pakottaa kehittäjän tutustumaan siihen, kuinka OpenGL ja sen funktiot oikeasti toimivat. Core</w:t>
-      </w:r>
-      <w:r>
-        <w:t>–</w:t>
-      </w:r>
-      <w:r>
-        <w:t>profile kehitystapa on myös paljon joustavampi, tehokkaampi ja tarjoaa käyttäjälle paremman ymmärryksen siitä, mitä pinnan alla tapahtuu.</w:t>
-      </w:r>
-      <w:r>
-        <w:t xml:space="preserve"> (emt.)</w:t>
-      </w:r>
-    </w:p>
-    <w:p/>
-    <w:p>
-      <w:pPr>
-        <w:pStyle w:val="Heading2"/>
-        <w:rPr>
-          <w:lang w:val="fi-FI"/>
-        </w:rPr>
-      </w:pPr>
-      <w:bookmarkStart w:id="3" w:name="_Toc24388006"/>
-      <w:r>
-        <w:rPr>
-          <w:lang w:val="fi-FI"/>
-        </w:rPr>
-        <w:t>GLFW</w:t>
-      </w:r>
-      <w:bookmarkEnd w:id="3"/>
-    </w:p>
-    <w:p>
-      <w:r>
-        <w:t>Ikkunan luomiseen on monia mahdollisuuksia</w:t>
-      </w:r>
-      <w:r>
-        <w:t>, esimerkiksi The OpenGL Utility Toolkit (GLUT) sekä</w:t>
-      </w:r>
-      <w:r>
-        <w:t xml:space="preserve"> GL Frame Work (</w:t>
-      </w:r>
-      <w:r>
-        <w:t>GLFW</w:t>
-      </w:r>
-      <w:r>
-        <w:t>)</w:t>
-      </w:r>
-      <w:r>
-        <w:t>. GLUT:ia ei ole päivitetty vuosiin, mutta siitä on uudempi versio freeglut, joka saa päivityksiä vielä tänäkin päivänä</w:t>
-      </w:r>
-      <w:r>
-        <w:t xml:space="preserve">. </w:t>
-      </w:r>
-      <w:r>
-        <w:t>Projektissa päädyttiin käyttämään</w:t>
-      </w:r>
-      <w:r>
-        <w:t xml:space="preserve"> ilmaista avoimen lähdekoodin</w:t>
-      </w:r>
-      <w:r>
-        <w:t xml:space="preserve"> </w:t>
-      </w:r>
-      <w:r>
         <w:t>GL</w:t>
       </w:r>
       <w:r>
-        <w:t>FW</w:t>
-      </w:r>
-      <w:r>
-        <w:t>–</w:t>
-      </w:r>
-      <w:r>
-        <w:t>ohjelmakirjastoa</w:t>
+        <w:t>FW–ohjelmakirjastoa</w:t>
       </w:r>
       <w:r>
         <w:t>, joka</w:t>
@@ -6017,110 +5999,98 @@
         <w:t>Varjostinohjelmat ovat todella tärkeä osa OpenGL</w:t>
       </w:r>
       <w:r>
+        <w:t>–rajapinnan</w:t>
+      </w:r>
+      <w:r>
+        <w:t xml:space="preserve"> </w:t>
+      </w:r>
+      <w:r>
+        <w:t>käyttöä</w:t>
+      </w:r>
+      <w:r>
+        <w:t>, sillä ilma</w:t>
+      </w:r>
+      <w:r>
+        <w:t>n niitä ei ruudulle saa piirrettyä mitään. Ruutu on mahdollista tyhjentää ilman varjostinohjelmaa, mutta siihen se sitten jääkin</w:t>
+      </w:r>
+      <w:r>
+        <w:t>.</w:t>
+      </w:r>
+      <w:r>
+        <w:t xml:space="preserve"> </w:t>
+      </w:r>
+      <w:r>
+        <w:t>(Shreiner</w:t>
+      </w:r>
+      <w:r>
+        <w:t>, Sellers, Kessenich &amp; Licea</w:t>
+      </w:r>
+      <w:r>
         <w:t>–</w:t>
       </w:r>
       <w:r>
-        <w:t>rajapinnan</w:t>
-      </w:r>
-      <w:r>
-        <w:t xml:space="preserve"> </w:t>
-      </w:r>
-      <w:r>
-        <w:t>käyttöä</w:t>
-      </w:r>
-      <w:r>
-        <w:t>, sillä ilma</w:t>
-      </w:r>
-      <w:r>
-        <w:t>n niitä ei ruudulle saa piirrettyä mitään. Ruutu on mahdollista tyhjentää ilman varjostinohjelmaa, mutta siihen se sitten jääkin</w:t>
-      </w:r>
-      <w:r>
-        <w:t>.</w:t>
-      </w:r>
-      <w:r>
-        <w:t xml:space="preserve"> </w:t>
-      </w:r>
-      <w:r>
-        <w:t>(Shreiner</w:t>
-      </w:r>
-      <w:r>
-        <w:t>, Sellers, Kessenich &amp; Licea</w:t>
+        <w:t>Kane</w:t>
+      </w:r>
+      <w:r>
+        <w:t>, 2013</w:t>
+      </w:r>
+      <w:r>
+        <w:t>, 34</w:t>
       </w:r>
       <w:r>
         <w:t>–</w:t>
       </w:r>
       <w:r>
-        <w:t>Kane</w:t>
-      </w:r>
-      <w:r>
-        <w:t>, 2013</w:t>
-      </w:r>
-      <w:r>
-        <w:t>, 34</w:t>
+        <w:t>35.</w:t>
+      </w:r>
+      <w:r>
+        <w:t>)</w:t>
+      </w:r>
+    </w:p>
+    <w:p/>
+    <w:p>
+      <w:pPr>
+        <w:pStyle w:val="Heading2"/>
+        <w:rPr>
+          <w:lang w:val="fi-FI"/>
+        </w:rPr>
+      </w:pPr>
+      <w:bookmarkStart w:id="6" w:name="_Toc24388009"/>
+      <w:r>
+        <w:rPr>
+          <w:lang w:val="fi-FI"/>
+        </w:rPr>
+        <w:t>GLM</w:t>
+      </w:r>
+      <w:bookmarkEnd w:id="6"/>
+    </w:p>
+    <w:p>
+      <w:r>
+        <w:t>Kolmiulotteisessa pelissä tarvitaan paljon vektori</w:t>
       </w:r>
       <w:r>
         <w:t>–</w:t>
       </w:r>
       <w:r>
-        <w:t>35.</w:t>
-      </w:r>
-      <w:r>
-        <w:t>)</w:t>
-      </w:r>
-    </w:p>
-    <w:p/>
-    <w:p>
-      <w:pPr>
-        <w:pStyle w:val="Heading2"/>
-        <w:rPr>
-          <w:lang w:val="fi-FI"/>
-        </w:rPr>
-      </w:pPr>
-      <w:bookmarkStart w:id="6" w:name="_Toc24388009"/>
-      <w:r>
-        <w:rPr>
-          <w:lang w:val="fi-FI"/>
-        </w:rPr>
-        <w:t>GLM</w:t>
-      </w:r>
-      <w:bookmarkEnd w:id="6"/>
-    </w:p>
-    <w:p>
-      <w:r>
-        <w:t>Kolmiulotteisessa pelissä tarvitaan paljon vektori</w:t>
-      </w:r>
-      <w:r>
-        <w:t>–</w:t>
-      </w:r>
-      <w:r>
         <w:t xml:space="preserve"> sekä matriisimatematiikkaa. </w:t>
       </w:r>
       <w:r>
         <w:t>Onneksi näiden laskutoimitusten helpotukseksi löytyy OpenGL Mathematics (GLM) matematiikkakirjasto. GLM on otsikkotiedosto, joka tarvitsee vain sisällyttää ohjelmaan toimiakseen. GLM</w:t>
       </w:r>
       <w:r>
-        <w:t>–</w:t>
-      </w:r>
-      <w:r>
-        <w:t>kirjastossa</w:t>
+        <w:t>–kirjastossa</w:t>
       </w:r>
       <w:r>
         <w:t xml:space="preserve"> käytetään samoja nimeämistapoja kuin GLSL</w:t>
       </w:r>
       <w:r>
-        <w:t>–</w:t>
-      </w:r>
-      <w:r>
-        <w:t>kielessä</w:t>
+        <w:t>–kielessä</w:t>
       </w:r>
       <w:r>
         <w:t>, joten jos varjostinkielen erilaiset muuttujatyypit ovat tuttuja, on GLM</w:t>
       </w:r>
       <w:r>
-        <w:t>–</w:t>
-      </w:r>
-      <w:r>
-        <w:t>kirjaston</w:t>
+        <w:t>–kirjaston</w:t>
       </w:r>
       <w:r>
         <w:t xml:space="preserve"> käyttö helpompaa. GLM sisältää liudan luokkia ja funktioita, jotka helpottavat matriisien ja vektorien kanssa työskentelyä</w:t>
@@ -6187,19 +6157,13 @@
         <w:t>äänentoistoon, ja OpenALUT äänitiedostojen lukemiseen ja lataamiseen. OpenAL</w:t>
       </w:r>
       <w:r>
-        <w:t>–</w:t>
-      </w:r>
-      <w:r>
-        <w:t>rajapinnan</w:t>
+        <w:t>–rajapinnan</w:t>
       </w:r>
       <w:r>
         <w:t xml:space="preserve"> toiminta muistuttaa hieman OpenGL</w:t>
       </w:r>
       <w:r>
-        <w:t>–</w:t>
-      </w:r>
-      <w:r>
-        <w:t>rajapintaa</w:t>
+        <w:t>–rajapintaa</w:t>
       </w:r>
       <w:r>
         <w:t xml:space="preserve"> siten, että molemmat ovat hieman kuin valtavia tilakoneita, joita ohjataan vaihtelemalla tilojen arvoja</w:t>
@@ -7020,10 +6984,7 @@
         <w:t>Pelidemon toteutusta varten on ensin luotava perusta, jonka päälle peli rakennetaan. Tarvitaan pelimoottori, joka pystyy piirtämään kolmiulotteista vektorigrafiikkaa. Kolmiulotteiset mallit on luotava jollakin toisella ohjelmalla, sillä olisi todella työlästä määritellä joka ikisen vektoripisteen sijainti OpenGL</w:t>
       </w:r>
       <w:r>
-        <w:t>–</w:t>
-      </w:r>
-      <w:r>
-        <w:t>rajapinnalle</w:t>
+        <w:t>–rajapinnalle</w:t>
       </w:r>
       <w:r>
         <w:t xml:space="preserve">, varsinkin kun yksinkertaisissakin malleissa voi vektoripisteitä olla satoja, tai jopa tuhansia. Tähän tarvitaan koodia, </w:t>
@@ -7050,10 +7011,7 @@
         <w:t xml:space="preserve"> On myös kirjoitettava varjostinohjelmat, jotka määrittelevät, kuinka malli piirtyy näytölle. Varjostinohjelmat täytyy luoda ja ne täytyy linkittää OpenGL</w:t>
       </w:r>
       <w:r>
-        <w:t>–</w:t>
-      </w:r>
-      <w:r>
-        <w:t>rajapinnalle</w:t>
+        <w:t>–rajapinnalle</w:t>
       </w:r>
       <w:r>
         <w:t>. Kuvia pitää myös pystyä lataamaan, jotta niitä voidaan käyttää tekstuureissa.</w:t>
@@ -7087,6 +7045,11 @@
       <w:bookmarkEnd w:id="23"/>
     </w:p>
     <w:p>
+      <w:pPr>
+        <w:rPr>
+          <w:lang w:val="en-US"/>
+        </w:rPr>
+      </w:pPr>
       <w:r>
         <w:t>Kuvassa 1 näkyy mahdollisimman yksinkertaisen i</w:t>
       </w:r>
@@ -7094,10 +7057,7 @@
         <w:t>kkunan luonti GLFW</w:t>
       </w:r>
       <w:r>
-        <w:t>–</w:t>
-      </w:r>
-      <w:r>
-        <w:t>ohjelmakirjastoa</w:t>
+        <w:t>–ohjelmakirjastoa</w:t>
       </w:r>
       <w:r>
         <w:t xml:space="preserve"> käyttäen. Aluksi GLFW alustetaan, ja sille kerrotaan, mitä OpenGL</w:t>
@@ -7173,51 +7133,63 @@
         <w:t>funktiot toimivat eri näytönohjaimien ajureilla. OpenGL</w:t>
       </w:r>
       <w:r>
+        <w:t>–rajapinnalle</w:t>
+      </w:r>
+      <w:r>
+        <w:t xml:space="preserve"> välitetään tieto ikkunan koosta glViewport</w:t>
+      </w:r>
+      <w:r>
         <w:t>–</w:t>
       </w:r>
       <w:r>
-        <w:t>rajapinnalle</w:t>
-      </w:r>
-      <w:r>
-        <w:t xml:space="preserve"> välitetään tieto ikkunan koosta glViewport</w:t>
+        <w:t xml:space="preserve">funktiolla. Sitten </w:t>
+      </w:r>
+      <w:r>
+        <w:t>mennään</w:t>
+      </w:r>
+      <w:r>
+        <w:t xml:space="preserve"> piirtosilmukkaan, joka </w:t>
+      </w:r>
+      <w:r>
+        <w:t>pyörii,</w:t>
+      </w:r>
+      <w:r>
+        <w:t xml:space="preserve"> kunnes käyttäjä sulkee ikkunan. Ikkunan sulkemisen jälkeen kutsutaan glfwTerminate</w:t>
       </w:r>
       <w:r>
         <w:t>–</w:t>
       </w:r>
       <w:r>
-        <w:t xml:space="preserve">funktiolla. Sitten </w:t>
-      </w:r>
-      <w:r>
-        <w:t>mennään</w:t>
-      </w:r>
-      <w:r>
-        <w:t xml:space="preserve"> piirtosilmukkaan, joka </w:t>
-      </w:r>
-      <w:r>
-        <w:t>pyörii,</w:t>
-      </w:r>
-      <w:r>
-        <w:t xml:space="preserve"> kunnes käyttäjä sulkee ikkunan. Ikkunan sulkemisen jälkeen kutsutaan glfwTerminate</w:t>
-      </w:r>
-      <w:r>
-        <w:t>–</w:t>
-      </w:r>
-      <w:r>
         <w:t xml:space="preserve">funktiota, joka tuhoaa vielä auki olevat ikkunat sekä vapauttaa varatun muistin. </w:t>
       </w:r>
       <w:r>
+        <w:rPr>
+          <w:lang w:val="en-US"/>
+        </w:rPr>
         <w:t>(Learn OpenGL, 201</w:t>
       </w:r>
       <w:r>
+        <w:rPr>
+          <w:lang w:val="en-US"/>
+        </w:rPr>
         <w:t>4</w:t>
       </w:r>
       <w:r>
+        <w:rPr>
+          <w:lang w:val="en-US"/>
+        </w:rPr>
         <w:t xml:space="preserve">) </w:t>
       </w:r>
       <w:r>
+        <w:rPr>
+          <w:lang w:val="en-US"/>
+        </w:rPr>
         <w:t xml:space="preserve"> </w:t>
       </w:r>
       <w:r>
+        <w:rPr>
+          <w:lang w:val="en-US"/>
+        </w:rPr>
         <w:t xml:space="preserve"> </w:t>
       </w:r>
     </w:p>
@@ -7230,7 +7202,7 @@
           <w:color w:val="D4D4D4"/>
           <w:sz w:val="21"/>
           <w:szCs w:val="21"/>
-          <w:lang w:eastAsia="zh-TW"/>
+          <w:lang w:val="en-US" w:eastAsia="zh-TW"/>
         </w:rPr>
       </w:pPr>
       <w:r>
@@ -7239,7 +7211,7 @@
           <w:color w:val="6A9955"/>
           <w:sz w:val="21"/>
           <w:szCs w:val="21"/>
-          <w:lang w:eastAsia="zh-TW"/>
+          <w:lang w:val="en-US" w:eastAsia="zh-TW"/>
         </w:rPr>
         <w:t>    // Initialize GLFW and configure</w:t>
       </w:r>
@@ -7262,7 +7234,7 @@
           <w:color w:val="D4D4D4"/>
           <w:sz w:val="21"/>
           <w:szCs w:val="21"/>
-          <w:lang w:eastAsia="zh-TW"/>
+          <w:lang w:val="en-US" w:eastAsia="zh-TW"/>
         </w:rPr>
         <w:t>    </w:t>
       </w:r>
@@ -8880,10 +8852,7 @@
         <w:t xml:space="preserve"> </w:t>
       </w:r>
       <w:r>
-        <w:t>GLFW</w:t>
-      </w:r>
-      <w:r>
-        <w:t>–</w:t>
+        <w:t>GLFW–</w:t>
       </w:r>
       <w:r>
         <w:t>Ikkunan luonti</w:t>
@@ -8911,10 +8880,7 @@
         <w:t>on koodia, joka kertoo OpenGL</w:t>
       </w:r>
       <w:r>
-        <w:t>–</w:t>
-      </w:r>
-      <w:r>
-        <w:t>rajapinnan</w:t>
+        <w:t>–rajapinnan</w:t>
       </w:r>
       <w:r>
         <w:t xml:space="preserve"> ”grafiikkaliukuhihnalle” </w:t>
@@ -9166,33 +9132,27 @@
         <w:t xml:space="preserve"> OpenGL</w:t>
       </w:r>
       <w:r>
+        <w:t>–rajapinnan</w:t>
+      </w:r>
+      <w:r>
+        <w:t xml:space="preserve"> piirtoprosessi</w:t>
+      </w:r>
+      <w:r>
+        <w:t xml:space="preserve"> (Learn OpenGL, 2014)</w:t>
+      </w:r>
+    </w:p>
+    <w:p>
+      <w:r>
+        <w:t>GLSL on hyvin samantapaista C</w:t>
+      </w:r>
+      <w:r>
         <w:t>–</w:t>
       </w:r>
       <w:r>
-        <w:t>rajapinnan</w:t>
-      </w:r>
-      <w:r>
-        <w:t xml:space="preserve"> piirtoprosessi</w:t>
-      </w:r>
-      <w:r>
-        <w:t xml:space="preserve"> (Learn OpenGL, 2014)</w:t>
-      </w:r>
-    </w:p>
-    <w:p>
-      <w:r>
-        <w:t>GLSL on hyvin samantapaista C</w:t>
-      </w:r>
-      <w:r>
-        <w:t>–</w:t>
-      </w:r>
-      <w:r>
         <w:t>kielen kanssa, ja siihen on myös otettu hieman osia C++</w:t>
       </w:r>
       <w:r>
-        <w:t>–</w:t>
-      </w:r>
-      <w:r>
-        <w:t>kielestä</w:t>
+        <w:t>–kielestä</w:t>
       </w:r>
       <w:r>
         <w:t>. GLSL</w:t>
@@ -9279,10 +9239,7 @@
         <w:t>. GLSL</w:t>
       </w:r>
       <w:r>
-        <w:t>–</w:t>
-      </w:r>
-      <w:r>
-        <w:t>kielen</w:t>
+        <w:t>–kielen</w:t>
       </w:r>
       <w:r>
         <w:t xml:space="preserve"> perus</w:t>
@@ -9374,10 +9331,7 @@
         <w:t>. GLSL</w:t>
       </w:r>
       <w:r>
-        <w:t>–</w:t>
-      </w:r>
-      <w:r>
-        <w:t>kielen</w:t>
+        <w:t>–kielen</w:t>
       </w:r>
       <w:r>
         <w:t xml:space="preserve"> tyyppimääritteet </w:t>
@@ -10080,16 +10034,14 @@
           <w:color w:val="D4D4D4"/>
           <w:sz w:val="21"/>
           <w:szCs w:val="21"/>
-          <w:lang w:val="en-US"/>
-        </w:rPr>
-      </w:pPr>
-      <w:r>
-        <w:rPr>
-          <w:rFonts w:ascii="Consolas" w:eastAsia="Times New Roman" w:hAnsi="Consolas" w:cs="Times New Roman"/>
-          <w:color w:val="D4D4D4"/>
-          <w:sz w:val="21"/>
-          <w:szCs w:val="21"/>
-          <w:lang w:val="en-US"/>
+        </w:rPr>
+      </w:pPr>
+      <w:r>
+        <w:rPr>
+          <w:rFonts w:ascii="Consolas" w:eastAsia="Times New Roman" w:hAnsi="Consolas" w:cs="Times New Roman"/>
+          <w:color w:val="D4D4D4"/>
+          <w:sz w:val="21"/>
+          <w:szCs w:val="21"/>
         </w:rPr>
         <w:t>{</w:t>
       </w:r>
@@ -10111,7 +10063,6 @@
           <w:color w:val="D4D4D4"/>
           <w:sz w:val="21"/>
           <w:szCs w:val="21"/>
-          <w:lang w:val="en-US"/>
         </w:rPr>
         <w:lastRenderedPageBreak/>
         <w:t>    </w:t>
@@ -10198,111 +10149,100 @@
       </w:r>
     </w:p>
     <w:p>
-      <w:pPr>
-        <w:rPr>
-          <w:lang w:val="en-US"/>
-        </w:rPr>
-      </w:pPr>
       <w:r>
         <w:t>Varjostimet täytyy myös kääntää ja luoda varjostinohjelma, johon nämä varjostimet kiinnitetään ja joka linkitetään OpenGL</w:t>
       </w:r>
       <w:r>
+        <w:t>–rajapinnalle</w:t>
+      </w:r>
+      <w:r>
+        <w:t xml:space="preserve"> tämän käyttöön. Shader</w:t>
+      </w:r>
+      <w:r>
         <w:t>–</w:t>
       </w:r>
       <w:r>
-        <w:t>rajapinnalle</w:t>
-      </w:r>
-      <w:r>
-        <w:t xml:space="preserve"> tämän käyttöön. Shader</w:t>
+        <w:t xml:space="preserve">luokan </w:t>
+      </w:r>
+      <w:r>
+        <w:t>konstruktorissa</w:t>
+      </w:r>
+      <w:r>
+        <w:t xml:space="preserve"> aluksi luetaan fs</w:t>
       </w:r>
       <w:r>
         <w:t>–</w:t>
       </w:r>
       <w:r>
-        <w:t xml:space="preserve">luokan </w:t>
-      </w:r>
-      <w:r>
-        <w:t>konstruktorissa</w:t>
-      </w:r>
-      <w:r>
-        <w:t xml:space="preserve"> aluksi luetaan fs</w:t>
+        <w:t xml:space="preserve"> ja vs</w:t>
       </w:r>
       <w:r>
         <w:t>–</w:t>
       </w:r>
       <w:r>
-        <w:t xml:space="preserve"> ja vs</w:t>
+        <w:t>tiedostoissa olevat varjostimet char</w:t>
       </w:r>
       <w:r>
         <w:t>–</w:t>
       </w:r>
       <w:r>
-        <w:t>tiedostoissa olevat varjostimet char</w:t>
+        <w:t>tyypin muuttujaan myöhempään käyttöön.</w:t>
+      </w:r>
+      <w:r>
+        <w:t xml:space="preserve"> Varjostimen luonti tapahtuu kuvan </w:t>
+      </w:r>
+      <w:r>
+        <w:t>7</w:t>
+      </w:r>
+      <w:r>
+        <w:t xml:space="preserve"> esittämällä tavalla.</w:t>
+      </w:r>
+      <w:r>
+        <w:t xml:space="preserve"> </w:t>
+      </w:r>
+      <w:r>
+        <w:t>V</w:t>
+      </w:r>
+      <w:r>
+        <w:t>arjostimet</w:t>
+      </w:r>
+      <w:r>
+        <w:t xml:space="preserve"> luodaan</w:t>
+      </w:r>
+      <w:r>
+        <w:t xml:space="preserve"> glCreateShader</w:t>
       </w:r>
       <w:r>
         <w:t>–</w:t>
       </w:r>
       <w:r>
-        <w:t>tyypin muuttujaan myöhempään käyttöön.</w:t>
-      </w:r>
-      <w:r>
-        <w:t xml:space="preserve"> Varjostimen luonti tapahtuu kuvan </w:t>
-      </w:r>
-      <w:r>
-        <w:t>7</w:t>
-      </w:r>
-      <w:r>
-        <w:t xml:space="preserve"> esittämällä tavalla.</w:t>
-      </w:r>
-      <w:r>
-        <w:t xml:space="preserve"> </w:t>
-      </w:r>
-      <w:r>
-        <w:t>V</w:t>
-      </w:r>
-      <w:r>
-        <w:t>arjostimet</w:t>
-      </w:r>
-      <w:r>
-        <w:t xml:space="preserve"> luodaan</w:t>
-      </w:r>
-      <w:r>
-        <w:t xml:space="preserve"> glCreateShader</w:t>
+        <w:t>funktiolla</w:t>
+      </w:r>
+      <w:r>
+        <w:t>, jonka palauttama tunnistinnumero tallennetaan kokonaislukuun</w:t>
+      </w:r>
+      <w:r>
+        <w:t>.</w:t>
+      </w:r>
+      <w:r>
+        <w:t xml:space="preserve"> Tämän jälkeen </w:t>
+      </w:r>
+      <w:r>
+        <w:t>aiemmin luettu varjostinkoodi kiinnitetään itse varjostimeen glShaderSource</w:t>
       </w:r>
       <w:r>
         <w:t>–</w:t>
       </w:r>
       <w:r>
-        <w:t>funktiolla</w:t>
-      </w:r>
-      <w:r>
-        <w:t>, jonka palauttama tunnistinnumero tallennetaan kokonaislukuun</w:t>
-      </w:r>
-      <w:r>
-        <w:t>.</w:t>
-      </w:r>
-      <w:r>
-        <w:t xml:space="preserve"> Tämän jälkeen </w:t>
-      </w:r>
-      <w:r>
-        <w:t>aiemmin luettu varjostinkoodi kiinnitetään itse varjostimeen glShaderSource</w:t>
+        <w:t>funktiolla. Sitten varjostin vielä käännetään glCompileShader</w:t>
       </w:r>
       <w:r>
         <w:t>–</w:t>
       </w:r>
       <w:r>
-        <w:t>funktiolla. Sitten varjostin vielä käännetään glCompileShader</w:t>
-      </w:r>
-      <w:r>
-        <w:t>–</w:t>
-      </w:r>
-      <w:r>
         <w:t xml:space="preserve">funktiolla. Tämän jälkeen on viisasta tarkistaa, että kääntäminen onnistui ja ilmoittaa, jos kääntämisen aikana on tapahtunut virhe. Verteksivarjostimen sekä sirpalevarjostimen luominen tapahtuu suurimmaksi osin samalla tavalla ja samoilla funktioilla. </w:t>
       </w:r>
       <w:r>
-        <w:rPr>
-          <w:lang w:val="en-US"/>
-        </w:rPr>
         <w:t>(Learn OpenGL, 2014)</w:t>
       </w:r>
     </w:p>
@@ -10315,7 +10255,7 @@
           <w:color w:val="D4D4D4"/>
           <w:sz w:val="21"/>
           <w:szCs w:val="21"/>
-          <w:lang w:val="en-US" w:eastAsia="zh-TW"/>
+          <w:lang w:eastAsia="zh-TW"/>
         </w:rPr>
       </w:pPr>
       <w:r>
@@ -10324,7 +10264,7 @@
           <w:color w:val="569CD6"/>
           <w:sz w:val="21"/>
           <w:szCs w:val="21"/>
-          <w:lang w:val="en-US" w:eastAsia="zh-TW"/>
+          <w:lang w:eastAsia="zh-TW"/>
         </w:rPr>
         <w:t xml:space="preserve">    </w:t>
       </w:r>
@@ -10334,7 +10274,7 @@
           <w:color w:val="569CD6"/>
           <w:sz w:val="21"/>
           <w:szCs w:val="21"/>
-          <w:lang w:val="en-US" w:eastAsia="zh-TW"/>
+          <w:lang w:eastAsia="zh-TW"/>
         </w:rPr>
         <w:t>unsigned</w:t>
       </w:r>
@@ -10344,7 +10284,7 @@
           <w:color w:val="D4D4D4"/>
           <w:sz w:val="21"/>
           <w:szCs w:val="21"/>
-          <w:lang w:val="en-US" w:eastAsia="zh-TW"/>
+          <w:lang w:eastAsia="zh-TW"/>
         </w:rPr>
         <w:t> </w:t>
       </w:r>
@@ -10354,7 +10294,7 @@
           <w:color w:val="569CD6"/>
           <w:sz w:val="21"/>
           <w:szCs w:val="21"/>
-          <w:lang w:val="en-US" w:eastAsia="zh-TW"/>
+          <w:lang w:eastAsia="zh-TW"/>
         </w:rPr>
         <w:t>int</w:t>
       </w:r>
@@ -10364,7 +10304,7 @@
           <w:color w:val="D4D4D4"/>
           <w:sz w:val="21"/>
           <w:szCs w:val="21"/>
-          <w:lang w:val="en-US" w:eastAsia="zh-TW"/>
+          <w:lang w:eastAsia="zh-TW"/>
         </w:rPr>
         <w:t> vertexShader;</w:t>
       </w:r>
@@ -10378,16 +10318,16 @@
           <w:color w:val="D4D4D4"/>
           <w:sz w:val="21"/>
           <w:szCs w:val="21"/>
-          <w:lang w:val="en-US" w:eastAsia="zh-TW"/>
-        </w:rPr>
-      </w:pPr>
-      <w:r>
-        <w:rPr>
-          <w:rFonts w:ascii="Consolas" w:eastAsia="Times New Roman" w:hAnsi="Consolas" w:cs="Times New Roman"/>
-          <w:color w:val="D4D4D4"/>
-          <w:sz w:val="21"/>
-          <w:szCs w:val="21"/>
-          <w:lang w:val="en-US" w:eastAsia="zh-TW"/>
+          <w:lang w:eastAsia="zh-TW"/>
+        </w:rPr>
+      </w:pPr>
+      <w:r>
+        <w:rPr>
+          <w:rFonts w:ascii="Consolas" w:eastAsia="Times New Roman" w:hAnsi="Consolas" w:cs="Times New Roman"/>
+          <w:color w:val="D4D4D4"/>
+          <w:sz w:val="21"/>
+          <w:szCs w:val="21"/>
+          <w:lang w:eastAsia="zh-TW"/>
         </w:rPr>
         <w:t xml:space="preserve">    </w:t>
       </w:r>
@@ -10397,7 +10337,7 @@
           <w:color w:val="D4D4D4"/>
           <w:sz w:val="21"/>
           <w:szCs w:val="21"/>
-          <w:lang w:val="en-US" w:eastAsia="zh-TW"/>
+          <w:lang w:eastAsia="zh-TW"/>
         </w:rPr>
         <w:t>vertexShader = </w:t>
       </w:r>
@@ -10407,7 +10347,7 @@
           <w:color w:val="DCDCAA"/>
           <w:sz w:val="21"/>
           <w:szCs w:val="21"/>
-          <w:lang w:val="en-US" w:eastAsia="zh-TW"/>
+          <w:lang w:eastAsia="zh-TW"/>
         </w:rPr>
         <w:t>glCreateShader</w:t>
       </w:r>
@@ -10417,7 +10357,7 @@
           <w:color w:val="D4D4D4"/>
           <w:sz w:val="21"/>
           <w:szCs w:val="21"/>
-          <w:lang w:val="en-US" w:eastAsia="zh-TW"/>
+          <w:lang w:eastAsia="zh-TW"/>
         </w:rPr>
         <w:t>(GL_VERTEX_SHADER);</w:t>
       </w:r>
@@ -10431,7 +10371,7 @@
           <w:color w:val="D4D4D4"/>
           <w:sz w:val="21"/>
           <w:szCs w:val="21"/>
-          <w:lang w:val="en-US" w:eastAsia="zh-TW"/>
+          <w:lang w:eastAsia="zh-TW"/>
         </w:rPr>
       </w:pPr>
     </w:p>
@@ -10444,7 +10384,7 @@
           <w:color w:val="D4D4D4"/>
           <w:sz w:val="21"/>
           <w:szCs w:val="21"/>
-          <w:lang w:val="en-US" w:eastAsia="zh-TW"/>
+          <w:lang w:eastAsia="zh-TW"/>
         </w:rPr>
       </w:pPr>
       <w:r>
@@ -10453,7 +10393,7 @@
           <w:color w:val="DCDCAA"/>
           <w:sz w:val="21"/>
           <w:szCs w:val="21"/>
-          <w:lang w:val="en-US" w:eastAsia="zh-TW"/>
+          <w:lang w:eastAsia="zh-TW"/>
         </w:rPr>
         <w:t xml:space="preserve">    </w:t>
       </w:r>
@@ -10463,7 +10403,7 @@
           <w:color w:val="DCDCAA"/>
           <w:sz w:val="21"/>
           <w:szCs w:val="21"/>
-          <w:lang w:val="en-US" w:eastAsia="zh-TW"/>
+          <w:lang w:eastAsia="zh-TW"/>
         </w:rPr>
         <w:t>glShaderSource</w:t>
       </w:r>
@@ -10473,7 +10413,7 @@
           <w:color w:val="D4D4D4"/>
           <w:sz w:val="21"/>
           <w:szCs w:val="21"/>
-          <w:lang w:val="en-US" w:eastAsia="zh-TW"/>
+          <w:lang w:eastAsia="zh-TW"/>
         </w:rPr>
         <w:t>(vertexShader, </w:t>
       </w:r>
@@ -10483,7 +10423,7 @@
           <w:color w:val="B5CEA8"/>
           <w:sz w:val="21"/>
           <w:szCs w:val="21"/>
-          <w:lang w:val="en-US" w:eastAsia="zh-TW"/>
+          <w:lang w:eastAsia="zh-TW"/>
         </w:rPr>
         <w:t>1</w:t>
       </w:r>
@@ -10493,7 +10433,7 @@
           <w:color w:val="D4D4D4"/>
           <w:sz w:val="21"/>
           <w:szCs w:val="21"/>
-          <w:lang w:val="en-US" w:eastAsia="zh-TW"/>
+          <w:lang w:eastAsia="zh-TW"/>
         </w:rPr>
         <w:t>, &amp;vertexShaderSource, </w:t>
       </w:r>
@@ -10503,7 +10443,7 @@
           <w:color w:val="569CD6"/>
           <w:sz w:val="21"/>
           <w:szCs w:val="21"/>
-          <w:lang w:val="en-US" w:eastAsia="zh-TW"/>
+          <w:lang w:eastAsia="zh-TW"/>
         </w:rPr>
         <w:t>NULL</w:t>
       </w:r>
@@ -10513,7 +10453,7 @@
           <w:color w:val="D4D4D4"/>
           <w:sz w:val="21"/>
           <w:szCs w:val="21"/>
-          <w:lang w:val="en-US" w:eastAsia="zh-TW"/>
+          <w:lang w:eastAsia="zh-TW"/>
         </w:rPr>
         <w:t>);</w:t>
       </w:r>
@@ -10527,7 +10467,7 @@
           <w:color w:val="D4D4D4"/>
           <w:sz w:val="21"/>
           <w:szCs w:val="21"/>
-          <w:lang w:val="en-US" w:eastAsia="zh-TW"/>
+          <w:lang w:eastAsia="zh-TW"/>
         </w:rPr>
       </w:pPr>
       <w:r>
@@ -10536,7 +10476,7 @@
           <w:color w:val="DCDCAA"/>
           <w:sz w:val="21"/>
           <w:szCs w:val="21"/>
-          <w:lang w:val="en-US" w:eastAsia="zh-TW"/>
+          <w:lang w:eastAsia="zh-TW"/>
         </w:rPr>
         <w:t xml:space="preserve">    </w:t>
       </w:r>
@@ -10546,7 +10486,7 @@
           <w:color w:val="DCDCAA"/>
           <w:sz w:val="21"/>
           <w:szCs w:val="21"/>
-          <w:lang w:val="en-US" w:eastAsia="zh-TW"/>
+          <w:lang w:eastAsia="zh-TW"/>
         </w:rPr>
         <w:t>glCompileShader</w:t>
       </w:r>
@@ -10556,7 +10496,7 @@
           <w:color w:val="D4D4D4"/>
           <w:sz w:val="21"/>
           <w:szCs w:val="21"/>
-          <w:lang w:val="en-US" w:eastAsia="zh-TW"/>
+          <w:lang w:eastAsia="zh-TW"/>
         </w:rPr>
         <w:t>(vertexShader);</w:t>
       </w:r>
@@ -10570,7 +10510,7 @@
           <w:color w:val="D4D4D4"/>
           <w:sz w:val="21"/>
           <w:szCs w:val="21"/>
-          <w:lang w:val="en-US" w:eastAsia="zh-TW"/>
+          <w:lang w:eastAsia="zh-TW"/>
         </w:rPr>
       </w:pPr>
     </w:p>
@@ -10583,7 +10523,7 @@
           <w:color w:val="D4D4D4"/>
           <w:sz w:val="21"/>
           <w:szCs w:val="21"/>
-          <w:lang w:val="en-US" w:eastAsia="zh-TW"/>
+          <w:lang w:eastAsia="zh-TW"/>
         </w:rPr>
       </w:pPr>
       <w:r>
@@ -10592,7 +10532,7 @@
           <w:color w:val="DCDCAA"/>
           <w:sz w:val="21"/>
           <w:szCs w:val="21"/>
-          <w:lang w:val="en-US" w:eastAsia="zh-TW"/>
+          <w:lang w:eastAsia="zh-TW"/>
         </w:rPr>
         <w:t xml:space="preserve">    </w:t>
       </w:r>
@@ -10602,7 +10542,7 @@
           <w:color w:val="DCDCAA"/>
           <w:sz w:val="21"/>
           <w:szCs w:val="21"/>
-          <w:lang w:val="en-US" w:eastAsia="zh-TW"/>
+          <w:lang w:eastAsia="zh-TW"/>
         </w:rPr>
         <w:t>glGetShaderiv</w:t>
       </w:r>
@@ -10612,7 +10552,7 @@
           <w:color w:val="D4D4D4"/>
           <w:sz w:val="21"/>
           <w:szCs w:val="21"/>
-          <w:lang w:val="en-US" w:eastAsia="zh-TW"/>
+          <w:lang w:eastAsia="zh-TW"/>
         </w:rPr>
         <w:t>(vertexShader, GL_COMPILE_STATUS, &amp;success);</w:t>
       </w:r>
@@ -10626,7 +10566,7 @@
           <w:color w:val="D4D4D4"/>
           <w:sz w:val="21"/>
           <w:szCs w:val="21"/>
-          <w:lang w:val="en-US" w:eastAsia="zh-TW"/>
+          <w:lang w:eastAsia="zh-TW"/>
         </w:rPr>
       </w:pPr>
       <w:r>
@@ -10635,7 +10575,7 @@
           <w:color w:val="C586C0"/>
           <w:sz w:val="21"/>
           <w:szCs w:val="21"/>
-          <w:lang w:val="en-US" w:eastAsia="zh-TW"/>
+          <w:lang w:eastAsia="zh-TW"/>
         </w:rPr>
         <w:t xml:space="preserve">    </w:t>
       </w:r>
@@ -10645,7 +10585,7 @@
           <w:color w:val="C586C0"/>
           <w:sz w:val="21"/>
           <w:szCs w:val="21"/>
-          <w:lang w:val="en-US" w:eastAsia="zh-TW"/>
+          <w:lang w:eastAsia="zh-TW"/>
         </w:rPr>
         <w:t>if</w:t>
       </w:r>
@@ -10655,7 +10595,7 @@
           <w:color w:val="D4D4D4"/>
           <w:sz w:val="21"/>
           <w:szCs w:val="21"/>
-          <w:lang w:val="en-US" w:eastAsia="zh-TW"/>
+          <w:lang w:eastAsia="zh-TW"/>
         </w:rPr>
         <w:t>(!success)</w:t>
       </w:r>
@@ -10669,16 +10609,16 @@
           <w:color w:val="D4D4D4"/>
           <w:sz w:val="21"/>
           <w:szCs w:val="21"/>
-          <w:lang w:val="en-US" w:eastAsia="zh-TW"/>
-        </w:rPr>
-      </w:pPr>
-      <w:r>
-        <w:rPr>
-          <w:rFonts w:ascii="Consolas" w:eastAsia="Times New Roman" w:hAnsi="Consolas" w:cs="Times New Roman"/>
-          <w:color w:val="D4D4D4"/>
-          <w:sz w:val="21"/>
-          <w:szCs w:val="21"/>
-          <w:lang w:val="en-US" w:eastAsia="zh-TW"/>
+          <w:lang w:eastAsia="zh-TW"/>
+        </w:rPr>
+      </w:pPr>
+      <w:r>
+        <w:rPr>
+          <w:rFonts w:ascii="Consolas" w:eastAsia="Times New Roman" w:hAnsi="Consolas" w:cs="Times New Roman"/>
+          <w:color w:val="D4D4D4"/>
+          <w:sz w:val="21"/>
+          <w:szCs w:val="21"/>
+          <w:lang w:eastAsia="zh-TW"/>
         </w:rPr>
         <w:t xml:space="preserve">    </w:t>
       </w:r>
@@ -10688,7 +10628,7 @@
           <w:color w:val="D4D4D4"/>
           <w:sz w:val="21"/>
           <w:szCs w:val="21"/>
-          <w:lang w:val="en-US" w:eastAsia="zh-TW"/>
+          <w:lang w:eastAsia="zh-TW"/>
         </w:rPr>
         <w:t>{</w:t>
       </w:r>
@@ -10702,16 +10642,16 @@
           <w:color w:val="D4D4D4"/>
           <w:sz w:val="21"/>
           <w:szCs w:val="21"/>
-          <w:lang w:val="sv-SE" w:eastAsia="zh-TW"/>
-        </w:rPr>
-      </w:pPr>
-      <w:r>
-        <w:rPr>
-          <w:rFonts w:ascii="Consolas" w:eastAsia="Times New Roman" w:hAnsi="Consolas" w:cs="Times New Roman"/>
-          <w:color w:val="D4D4D4"/>
-          <w:sz w:val="21"/>
-          <w:szCs w:val="21"/>
-          <w:lang w:val="en-US" w:eastAsia="zh-TW"/>
+          <w:lang w:eastAsia="zh-TW"/>
+        </w:rPr>
+      </w:pPr>
+      <w:r>
+        <w:rPr>
+          <w:rFonts w:ascii="Consolas" w:eastAsia="Times New Roman" w:hAnsi="Consolas" w:cs="Times New Roman"/>
+          <w:color w:val="D4D4D4"/>
+          <w:sz w:val="21"/>
+          <w:szCs w:val="21"/>
+          <w:lang w:eastAsia="zh-TW"/>
         </w:rPr>
         <w:t>    </w:t>
       </w:r>
@@ -10721,7 +10661,7 @@
           <w:color w:val="D4D4D4"/>
           <w:sz w:val="21"/>
           <w:szCs w:val="21"/>
-          <w:lang w:val="en-US" w:eastAsia="zh-TW"/>
+          <w:lang w:eastAsia="zh-TW"/>
         </w:rPr>
         <w:t xml:space="preserve">    </w:t>
       </w:r>
@@ -10731,7 +10671,7 @@
           <w:color w:val="DCDCAA"/>
           <w:sz w:val="21"/>
           <w:szCs w:val="21"/>
-          <w:lang w:val="sv-SE" w:eastAsia="zh-TW"/>
+          <w:lang w:eastAsia="zh-TW"/>
         </w:rPr>
         <w:t>glGetShaderInfoLog</w:t>
       </w:r>
@@ -10741,7 +10681,7 @@
           <w:color w:val="D4D4D4"/>
           <w:sz w:val="21"/>
           <w:szCs w:val="21"/>
-          <w:lang w:val="sv-SE" w:eastAsia="zh-TW"/>
+          <w:lang w:eastAsia="zh-TW"/>
         </w:rPr>
         <w:t>(vertex, </w:t>
       </w:r>
@@ -10751,7 +10691,7 @@
           <w:color w:val="B5CEA8"/>
           <w:sz w:val="21"/>
           <w:szCs w:val="21"/>
-          <w:lang w:val="sv-SE" w:eastAsia="zh-TW"/>
+          <w:lang w:eastAsia="zh-TW"/>
         </w:rPr>
         <w:t>512</w:t>
       </w:r>
@@ -10761,7 +10701,7 @@
           <w:color w:val="D4D4D4"/>
           <w:sz w:val="21"/>
           <w:szCs w:val="21"/>
-          <w:lang w:val="sv-SE" w:eastAsia="zh-TW"/>
+          <w:lang w:eastAsia="zh-TW"/>
         </w:rPr>
         <w:t>, </w:t>
       </w:r>
@@ -10771,7 +10711,7 @@
           <w:color w:val="569CD6"/>
           <w:sz w:val="21"/>
           <w:szCs w:val="21"/>
-          <w:lang w:val="sv-SE" w:eastAsia="zh-TW"/>
+          <w:lang w:eastAsia="zh-TW"/>
         </w:rPr>
         <w:t>NULL</w:t>
       </w:r>
@@ -10781,7 +10721,7 @@
           <w:color w:val="D4D4D4"/>
           <w:sz w:val="21"/>
           <w:szCs w:val="21"/>
-          <w:lang w:val="sv-SE" w:eastAsia="zh-TW"/>
+          <w:lang w:eastAsia="zh-TW"/>
         </w:rPr>
         <w:t>, infoLog);</w:t>
       </w:r>
@@ -10804,7 +10744,7 @@
           <w:color w:val="D4D4D4"/>
           <w:sz w:val="21"/>
           <w:szCs w:val="21"/>
-          <w:lang w:val="sv-SE" w:eastAsia="zh-TW"/>
+          <w:lang w:eastAsia="zh-TW"/>
         </w:rPr>
         <w:t xml:space="preserve">    </w:t>
       </w:r>
@@ -10814,7 +10754,7 @@
           <w:color w:val="D4D4D4"/>
           <w:sz w:val="21"/>
           <w:szCs w:val="21"/>
-          <w:lang w:val="sv-SE" w:eastAsia="zh-TW"/>
+          <w:lang w:eastAsia="zh-TW"/>
         </w:rPr>
         <w:t xml:space="preserve">    </w:t>
       </w:r>
@@ -10824,7 +10764,7 @@
           <w:color w:val="4EC9B0"/>
           <w:sz w:val="21"/>
           <w:szCs w:val="21"/>
-          <w:lang w:val="sv-SE" w:eastAsia="zh-TW"/>
+          <w:lang w:eastAsia="zh-TW"/>
         </w:rPr>
         <w:t>std</w:t>
       </w:r>
@@ -10834,7 +10774,7 @@
           <w:color w:val="D4D4D4"/>
           <w:sz w:val="21"/>
           <w:szCs w:val="21"/>
-          <w:lang w:val="sv-SE" w:eastAsia="zh-TW"/>
+          <w:lang w:eastAsia="zh-TW"/>
         </w:rPr>
         <w:t>::cerr &lt;&lt; </w:t>
       </w:r>
@@ -10844,7 +10784,7 @@
           <w:color w:val="CE9178"/>
           <w:sz w:val="21"/>
           <w:szCs w:val="21"/>
-          <w:lang w:val="sv-SE" w:eastAsia="zh-TW"/>
+          <w:lang w:eastAsia="zh-TW"/>
         </w:rPr>
         <w:t>"ERROR!! </w:t>
       </w:r>
@@ -11460,7 +11400,7 @@
           <w:color w:val="D4D4D4"/>
           <w:sz w:val="21"/>
           <w:szCs w:val="21"/>
-          <w:lang w:val="sv-SE" w:eastAsia="zh-TW"/>
+          <w:lang w:val="en-US" w:eastAsia="zh-TW"/>
         </w:rPr>
       </w:pPr>
       <w:r>
@@ -11479,7 +11419,7 @@
           <w:color w:val="DCDCAA"/>
           <w:sz w:val="21"/>
           <w:szCs w:val="21"/>
-          <w:lang w:val="sv-SE" w:eastAsia="zh-TW"/>
+          <w:lang w:val="en-US" w:eastAsia="zh-TW"/>
         </w:rPr>
         <w:t>glGetProgramInfoLog</w:t>
       </w:r>
@@ -11489,7 +11429,7 @@
           <w:color w:val="D4D4D4"/>
           <w:sz w:val="21"/>
           <w:szCs w:val="21"/>
-          <w:lang w:val="sv-SE" w:eastAsia="zh-TW"/>
+          <w:lang w:val="en-US" w:eastAsia="zh-TW"/>
         </w:rPr>
         <w:t>(shaderProgram, </w:t>
       </w:r>
@@ -11499,7 +11439,7 @@
           <w:color w:val="B5CEA8"/>
           <w:sz w:val="21"/>
           <w:szCs w:val="21"/>
-          <w:lang w:val="sv-SE" w:eastAsia="zh-TW"/>
+          <w:lang w:val="en-US" w:eastAsia="zh-TW"/>
         </w:rPr>
         <w:t>512</w:t>
       </w:r>
@@ -11509,7 +11449,7 @@
           <w:color w:val="D4D4D4"/>
           <w:sz w:val="21"/>
           <w:szCs w:val="21"/>
-          <w:lang w:val="sv-SE" w:eastAsia="zh-TW"/>
+          <w:lang w:val="en-US" w:eastAsia="zh-TW"/>
         </w:rPr>
         <w:t>, </w:t>
       </w:r>
@@ -11519,7 +11459,7 @@
           <w:color w:val="569CD6"/>
           <w:sz w:val="21"/>
           <w:szCs w:val="21"/>
-          <w:lang w:val="sv-SE" w:eastAsia="zh-TW"/>
+          <w:lang w:val="en-US" w:eastAsia="zh-TW"/>
         </w:rPr>
         <w:t>NULL</w:t>
       </w:r>
@@ -11529,7 +11469,7 @@
           <w:color w:val="D4D4D4"/>
           <w:sz w:val="21"/>
           <w:szCs w:val="21"/>
-          <w:lang w:val="sv-SE" w:eastAsia="zh-TW"/>
+          <w:lang w:val="en-US" w:eastAsia="zh-TW"/>
         </w:rPr>
         <w:t>, infoLog);</w:t>
       </w:r>
@@ -11552,7 +11492,7 @@
           <w:color w:val="D4D4D4"/>
           <w:sz w:val="21"/>
           <w:szCs w:val="21"/>
-          <w:lang w:val="sv-SE" w:eastAsia="zh-TW"/>
+          <w:lang w:val="en-US" w:eastAsia="zh-TW"/>
         </w:rPr>
         <w:t>        </w:t>
       </w:r>
@@ -11562,7 +11502,7 @@
           <w:color w:val="4EC9B0"/>
           <w:sz w:val="21"/>
           <w:szCs w:val="21"/>
-          <w:lang w:val="sv-SE" w:eastAsia="zh-TW"/>
+          <w:lang w:val="en-US" w:eastAsia="zh-TW"/>
         </w:rPr>
         <w:t>std</w:t>
       </w:r>
@@ -11572,7 +11512,7 @@
           <w:color w:val="D4D4D4"/>
           <w:sz w:val="21"/>
           <w:szCs w:val="21"/>
-          <w:lang w:val="sv-SE" w:eastAsia="zh-TW"/>
+          <w:lang w:val="en-US" w:eastAsia="zh-TW"/>
         </w:rPr>
         <w:t>::cerr &lt;&lt; </w:t>
       </w:r>
@@ -11582,7 +11522,7 @@
           <w:color w:val="CE9178"/>
           <w:sz w:val="21"/>
           <w:szCs w:val="21"/>
-          <w:lang w:val="sv-SE" w:eastAsia="zh-TW"/>
+          <w:lang w:val="en-US" w:eastAsia="zh-TW"/>
         </w:rPr>
         <w:t>"ERROR!! </w:t>
       </w:r>
@@ -11786,7 +11726,7 @@
           <w:color w:val="D4D4D4"/>
           <w:sz w:val="21"/>
           <w:szCs w:val="21"/>
-          <w:lang w:val="sv-SE" w:eastAsia="zh-TW"/>
+          <w:lang w:val="en-US" w:eastAsia="zh-TW"/>
         </w:rPr>
       </w:pPr>
       <w:r>
@@ -11805,7 +11745,7 @@
           <w:color w:val="DCDCAA"/>
           <w:sz w:val="21"/>
           <w:szCs w:val="21"/>
-          <w:lang w:val="sv-SE" w:eastAsia="zh-TW"/>
+          <w:lang w:val="en-US" w:eastAsia="zh-TW"/>
         </w:rPr>
         <w:t>glDeleteShader</w:t>
       </w:r>
@@ -11815,7 +11755,7 @@
           <w:color w:val="D4D4D4"/>
           <w:sz w:val="21"/>
           <w:szCs w:val="21"/>
-          <w:lang w:val="sv-SE" w:eastAsia="zh-TW"/>
+          <w:lang w:val="en-US" w:eastAsia="zh-TW"/>
         </w:rPr>
         <w:t>(vertexShader);</w:t>
       </w:r>
@@ -11829,16 +11769,16 @@
           <w:color w:val="D4D4D4"/>
           <w:sz w:val="21"/>
           <w:szCs w:val="21"/>
-          <w:lang w:val="sv-SE" w:eastAsia="zh-TW"/>
-        </w:rPr>
-      </w:pPr>
-      <w:r>
-        <w:rPr>
-          <w:rFonts w:ascii="Consolas" w:eastAsia="Times New Roman" w:hAnsi="Consolas" w:cs="Times New Roman"/>
-          <w:color w:val="D4D4D4"/>
-          <w:sz w:val="21"/>
-          <w:szCs w:val="21"/>
-          <w:lang w:val="sv-SE" w:eastAsia="zh-TW"/>
+          <w:lang w:val="en-US" w:eastAsia="zh-TW"/>
+        </w:rPr>
+      </w:pPr>
+      <w:r>
+        <w:rPr>
+          <w:rFonts w:ascii="Consolas" w:eastAsia="Times New Roman" w:hAnsi="Consolas" w:cs="Times New Roman"/>
+          <w:color w:val="D4D4D4"/>
+          <w:sz w:val="21"/>
+          <w:szCs w:val="21"/>
+          <w:lang w:val="en-US" w:eastAsia="zh-TW"/>
         </w:rPr>
         <w:t>    </w:t>
       </w:r>
@@ -11848,7 +11788,7 @@
           <w:color w:val="DCDCAA"/>
           <w:sz w:val="21"/>
           <w:szCs w:val="21"/>
-          <w:lang w:val="sv-SE" w:eastAsia="zh-TW"/>
+          <w:lang w:val="en-US" w:eastAsia="zh-TW"/>
         </w:rPr>
         <w:t>glDeleteShader</w:t>
       </w:r>
@@ -11858,7 +11798,7 @@
           <w:color w:val="D4D4D4"/>
           <w:sz w:val="21"/>
           <w:szCs w:val="21"/>
-          <w:lang w:val="sv-SE" w:eastAsia="zh-TW"/>
+          <w:lang w:val="en-US" w:eastAsia="zh-TW"/>
         </w:rPr>
         <w:t>(fragmentShader);</w:t>
       </w:r>
@@ -11866,10 +11806,13 @@
     <w:p>
       <w:pPr>
         <w:pStyle w:val="Caption"/>
-      </w:pPr>
-      <w:r>
-        <w:rPr>
-          <w:lang w:val="sv-SE"/>
+        <w:rPr>
+          <w:lang w:val="en-US"/>
+        </w:rPr>
+      </w:pPr>
+      <w:r>
+        <w:rPr>
+          <w:lang w:val="en-US"/>
         </w:rPr>
         <w:t xml:space="preserve">Kuva </w:t>
       </w:r>
@@ -11878,7 +11821,7 @@
       </w:r>
       <w:r>
         <w:rPr>
-          <w:lang w:val="sv-SE"/>
+          <w:lang w:val="en-US"/>
         </w:rPr>
         <w:instrText xml:space="preserve"> SEQ Kuva \* ARABIC </w:instrText>
       </w:r>
@@ -11888,7 +11831,7 @@
       <w:r>
         <w:rPr>
           <w:noProof/>
-          <w:lang w:val="sv-SE"/>
+          <w:lang w:val="en-US"/>
         </w:rPr>
         <w:t>8</w:t>
       </w:r>
@@ -11897,18 +11840,15 @@
       </w:r>
       <w:r>
         <w:rPr>
-          <w:lang w:val="sv-SE"/>
+          <w:lang w:val="en-US"/>
         </w:rPr>
         <w:t>.</w:t>
       </w:r>
       <w:r>
         <w:rPr>
-          <w:lang w:val="sv-SE"/>
-        </w:rPr>
-        <w:t xml:space="preserve"> </w:t>
-      </w:r>
-      <w:r>
-        <w:t>Varjostinohjelman luonti</w:t>
+          <w:lang w:val="en-US"/>
+        </w:rPr>
+        <w:t xml:space="preserve"> Varjostinohjelman luonti</w:t>
       </w:r>
     </w:p>
     <w:p>
@@ -11948,48 +11888,57 @@
         <w:t>funktioon sen hetkisen varjostimen tunnistinluvun kanssa, jolloin tämä funktio palauttaa oikean indeksin OpenGL</w:t>
       </w:r>
       <w:r>
+        <w:t>–rajapinnan</w:t>
+      </w:r>
+      <w:r>
+        <w:t xml:space="preserve"> sisäisesti luodusta taulukosta glUniform1i</w:t>
+      </w:r>
+      <w:r>
         <w:t>–</w:t>
       </w:r>
       <w:r>
-        <w:t>rajapinnan</w:t>
-      </w:r>
-      <w:r>
-        <w:t xml:space="preserve"> sisäisesti luodusta taulukosta glUniform1i</w:t>
+        <w:t xml:space="preserve">funktion käyttöön. Kuvassa </w:t>
+      </w:r>
+      <w:r>
+        <w:t>9</w:t>
+      </w:r>
+      <w:r>
+        <w:t xml:space="preserve"> näkyy esimerkki kokonaisluvun asettamisesta varjostimeen. </w:t>
+      </w:r>
+      <w:r>
+        <w:t>Glad sisältää funktiot eri tietotyyppien asett</w:t>
+      </w:r>
+      <w:r>
+        <w:t>amiseen, esimerkiksi liukuluvun asettaminen tapahtuu funktiolla glUniform1f ja 4x4</w:t>
       </w:r>
       <w:r>
         <w:t>–</w:t>
       </w:r>
       <w:r>
-        <w:t xml:space="preserve">funktion käyttöön. Kuvassa </w:t>
-      </w:r>
-      <w:r>
-        <w:t>9</w:t>
-      </w:r>
-      <w:r>
-        <w:t xml:space="preserve"> näkyy esimerkki kokonaisluvun asettamisesta varjostimeen. </w:t>
-      </w:r>
-      <w:r>
-        <w:t>Glad sisältää funktiot eri tietotyyppien asett</w:t>
-      </w:r>
-      <w:r>
-        <w:t>amiseen, esimerkiksi liukuluvun asettaminen tapahtuu funktiolla glUniform1f ja 4x4</w:t>
-      </w:r>
-      <w:r>
-        <w:t>–</w:t>
-      </w:r>
-      <w:r>
         <w:t xml:space="preserve">matriisi asetetaan funktiolla glUniformMatrix4fv. </w:t>
       </w:r>
       <w:r>
+        <w:rPr>
+          <w:lang w:val="en-US"/>
+        </w:rPr>
         <w:t>(</w:t>
       </w:r>
       <w:r>
+        <w:rPr>
+          <w:lang w:val="en-US"/>
+        </w:rPr>
         <w:t>Shreiner</w:t>
       </w:r>
       <w:r>
+        <w:rPr>
+          <w:lang w:val="en-US"/>
+        </w:rPr>
         <w:t xml:space="preserve"> et al.</w:t>
       </w:r>
       <w:r>
+        <w:rPr>
+          <w:lang w:val="en-US"/>
+        </w:rPr>
         <w:t xml:space="preserve"> </w:t>
       </w:r>
       <w:r>
@@ -12429,14 +12378,16 @@
       <w:bookmarkEnd w:id="25"/>
     </w:p>
     <w:p>
+      <w:pPr>
+        <w:rPr>
+          <w:lang w:val="en-US"/>
+        </w:rPr>
+      </w:pPr>
       <w:r>
         <w:t>Jotta OpenGL</w:t>
       </w:r>
       <w:r>
-        <w:t>–</w:t>
-      </w:r>
-      <w:r>
-        <w:t xml:space="preserve">rajapinnalla </w:t>
+        <w:t xml:space="preserve">–rajapinnalla </w:t>
       </w:r>
       <w:r>
         <w:t xml:space="preserve">saadaan malli piirrettyä, täytyy </w:t>
@@ -12476,6 +12427,9 @@
         <w:t xml:space="preserve"> </w:t>
       </w:r>
       <w:r>
+        <w:rPr>
+          <w:lang w:val="en-US"/>
+        </w:rPr>
         <w:t>(Learn OpenGL, 2013)</w:t>
       </w:r>
     </w:p>
@@ -12657,7 +12611,6 @@
           <w:color w:val="D4D4D4"/>
           <w:sz w:val="21"/>
           <w:szCs w:val="21"/>
-          <w:lang w:val="en-US"/>
         </w:rPr>
       </w:pPr>
       <w:r>
@@ -12676,7 +12629,6 @@
           <w:color w:val="B5CEA8"/>
           <w:sz w:val="21"/>
           <w:szCs w:val="21"/>
-          <w:lang w:val="en-US"/>
         </w:rPr>
         <w:t>0.5f</w:t>
       </w:r>
@@ -12686,7 +12638,6 @@
           <w:color w:val="D4D4D4"/>
           <w:sz w:val="21"/>
           <w:szCs w:val="21"/>
-          <w:lang w:val="en-US"/>
         </w:rPr>
         <w:t>, </w:t>
       </w:r>
@@ -12696,7 +12647,6 @@
           <w:color w:val="D4D4D4"/>
           <w:sz w:val="21"/>
           <w:szCs w:val="21"/>
-          <w:lang w:val="en-US"/>
         </w:rPr>
         <w:t>–</w:t>
       </w:r>
@@ -12706,7 +12656,6 @@
           <w:color w:val="B5CEA8"/>
           <w:sz w:val="21"/>
           <w:szCs w:val="21"/>
-          <w:lang w:val="en-US"/>
         </w:rPr>
         <w:t>0.5f</w:t>
       </w:r>
@@ -12716,7 +12665,6 @@
           <w:color w:val="D4D4D4"/>
           <w:sz w:val="21"/>
           <w:szCs w:val="21"/>
-          <w:lang w:val="en-US"/>
         </w:rPr>
         <w:t>, </w:t>
       </w:r>
@@ -12726,7 +12674,6 @@
           <w:color w:val="B5CEA8"/>
           <w:sz w:val="21"/>
           <w:szCs w:val="21"/>
-          <w:lang w:val="en-US"/>
         </w:rPr>
         <w:t>0.0f</w:t>
       </w:r>
@@ -12736,7 +12683,6 @@
           <w:color w:val="D4D4D4"/>
           <w:sz w:val="21"/>
           <w:szCs w:val="21"/>
-          <w:lang w:val="en-US"/>
         </w:rPr>
         <w:t>,</w:t>
       </w:r>
@@ -12746,7 +12692,6 @@
           <w:color w:val="6A9955"/>
           <w:sz w:val="21"/>
           <w:szCs w:val="21"/>
-          <w:lang w:val="en-US"/>
         </w:rPr>
         <w:t> // Vertex 2</w:t>
       </w:r>
@@ -12760,16 +12705,14 @@
           <w:color w:val="D4D4D4"/>
           <w:sz w:val="21"/>
           <w:szCs w:val="21"/>
-          <w:lang w:val="en-US"/>
-        </w:rPr>
-      </w:pPr>
-      <w:r>
-        <w:rPr>
-          <w:rFonts w:ascii="Consolas" w:eastAsia="Times New Roman" w:hAnsi="Consolas" w:cs="Times New Roman"/>
-          <w:color w:val="D4D4D4"/>
-          <w:sz w:val="21"/>
-          <w:szCs w:val="21"/>
-          <w:lang w:val="en-US"/>
+        </w:rPr>
+      </w:pPr>
+      <w:r>
+        <w:rPr>
+          <w:rFonts w:ascii="Consolas" w:eastAsia="Times New Roman" w:hAnsi="Consolas" w:cs="Times New Roman"/>
+          <w:color w:val="D4D4D4"/>
+          <w:sz w:val="21"/>
+          <w:szCs w:val="21"/>
         </w:rPr>
         <w:t>     </w:t>
       </w:r>
@@ -12779,7 +12722,6 @@
           <w:color w:val="B5CEA8"/>
           <w:sz w:val="21"/>
           <w:szCs w:val="21"/>
-          <w:lang w:val="en-US"/>
         </w:rPr>
         <w:t>0.0f</w:t>
       </w:r>
@@ -12789,7 +12731,6 @@
           <w:color w:val="D4D4D4"/>
           <w:sz w:val="21"/>
           <w:szCs w:val="21"/>
-          <w:lang w:val="en-US"/>
         </w:rPr>
         <w:t>,  </w:t>
       </w:r>
@@ -12799,7 +12740,6 @@
           <w:color w:val="B5CEA8"/>
           <w:sz w:val="21"/>
           <w:szCs w:val="21"/>
-          <w:lang w:val="en-US"/>
         </w:rPr>
         <w:t>0.5f</w:t>
       </w:r>
@@ -12809,7 +12749,6 @@
           <w:color w:val="D4D4D4"/>
           <w:sz w:val="21"/>
           <w:szCs w:val="21"/>
-          <w:lang w:val="en-US"/>
         </w:rPr>
         <w:t>, </w:t>
       </w:r>
@@ -12819,7 +12758,6 @@
           <w:color w:val="B5CEA8"/>
           <w:sz w:val="21"/>
           <w:szCs w:val="21"/>
-          <w:lang w:val="en-US"/>
         </w:rPr>
         <w:t>0.0f</w:t>
       </w:r>
@@ -12829,7 +12767,6 @@
           <w:color w:val="6A9955"/>
           <w:sz w:val="21"/>
           <w:szCs w:val="21"/>
-          <w:lang w:val="en-US"/>
         </w:rPr>
         <w:t>  // Vertex 3</w:t>
       </w:r>
@@ -12843,16 +12780,14 @@
           <w:color w:val="D4D4D4"/>
           <w:sz w:val="21"/>
           <w:szCs w:val="21"/>
-          <w:lang w:val="en-US"/>
-        </w:rPr>
-      </w:pPr>
-      <w:r>
-        <w:rPr>
-          <w:rFonts w:ascii="Consolas" w:eastAsia="Times New Roman" w:hAnsi="Consolas" w:cs="Times New Roman"/>
-          <w:color w:val="D4D4D4"/>
-          <w:sz w:val="21"/>
-          <w:szCs w:val="21"/>
-          <w:lang w:val="en-US"/>
+        </w:rPr>
+      </w:pPr>
+      <w:r>
+        <w:rPr>
+          <w:rFonts w:ascii="Consolas" w:eastAsia="Times New Roman" w:hAnsi="Consolas" w:cs="Times New Roman"/>
+          <w:color w:val="D4D4D4"/>
+          <w:sz w:val="21"/>
+          <w:szCs w:val="21"/>
         </w:rPr>
         <w:t>}; </w:t>
       </w:r>
@@ -12862,18 +12797,12 @@
         <w:pStyle w:val="Caption"/>
       </w:pPr>
       <w:r>
-        <w:rPr>
-          <w:lang w:val="en-US"/>
-        </w:rPr>
         <w:t xml:space="preserve">Kuva </w:t>
       </w:r>
       <w:r>
         <w:fldChar w:fldCharType="begin"/>
       </w:r>
       <w:r>
-        <w:rPr>
-          <w:lang w:val="en-US"/>
-        </w:rPr>
         <w:instrText xml:space="preserve"> SEQ Kuva \* ARABIC </w:instrText>
       </w:r>
       <w:r>
@@ -12882,7 +12811,6 @@
       <w:r>
         <w:rPr>
           <w:noProof/>
-          <w:lang w:val="en-US"/>
         </w:rPr>
         <w:t>10</w:t>
       </w:r>
@@ -12890,15 +12818,9 @@
         <w:fldChar w:fldCharType="end"/>
       </w:r>
       <w:r>
-        <w:rPr>
-          <w:lang w:val="en-US"/>
-        </w:rPr>
         <w:t>.</w:t>
       </w:r>
       <w:r>
-        <w:rPr>
-          <w:lang w:val="en-US"/>
-        </w:rPr>
         <w:t xml:space="preserve"> </w:t>
       </w:r>
       <w:r>
@@ -13043,10 +12965,7 @@
         <w:t xml:space="preserve"> OpenGL</w:t>
       </w:r>
       <w:r>
-        <w:t>–</w:t>
-      </w:r>
-      <w:r>
-        <w:t xml:space="preserve">rajapinnassa </w:t>
+        <w:t xml:space="preserve">–rajapinnassa </w:t>
       </w:r>
       <w:r>
         <w:t>funktiolla glGenBuffers, joka luo sille annetun kokonaisluvun verran puskureita käyttöön.</w:t>
@@ -13061,10 +12980,7 @@
         <w:t>OpenGL</w:t>
       </w:r>
       <w:r>
-        <w:t>–</w:t>
-      </w:r>
-      <w:r>
-        <w:t xml:space="preserve">rajapinnalle </w:t>
+        <w:t xml:space="preserve">–rajapinnalle </w:t>
       </w:r>
       <w:r>
         <w:t>pitää vielä kertoa, kuinka verteksidataa käytetään funktiolla glVertexAttribPointer jokaista eri tietoa kohden. Eli jos kolmion liukulukutaulukossa on määritelty verteksien sijainti sekä tekstuurikoordinaatti, pitää glVertexAttribPointer</w:t>
@@ -13087,11 +13003,6 @@
       </w:r>
     </w:p>
     <w:p>
-      <w:pPr>
-        <w:rPr>
-          <w:lang w:val="en-US"/>
-        </w:rPr>
-      </w:pPr>
       <w:r>
         <w:t>Verteksitaulukko</w:t>
       </w:r>
@@ -13102,39 +13013,33 @@
         <w:t>objekti on myös pakollinen OpenGL</w:t>
       </w:r>
       <w:r>
+        <w:t>–rajapinnassa</w:t>
+      </w:r>
+      <w:r>
+        <w:t>, ja se luodaan samalla tavoin kuin verteksipuskuriobjekti. Verteksitaulukko</w:t>
+      </w:r>
+      <w:r>
         <w:t>–</w:t>
       </w:r>
       <w:r>
-        <w:t>rajapinnassa</w:t>
-      </w:r>
-      <w:r>
-        <w:t>, ja se luodaan samalla tavoin kuin verteksipuskuriobjekti. Verteksitaulukko</w:t>
+        <w:t>objekti sisältää verteksitiedot glVertexAttribPointer</w:t>
       </w:r>
       <w:r>
         <w:t>–</w:t>
       </w:r>
       <w:r>
-        <w:t>objekti sisältää verteksitiedot glVertexAttribPointer</w:t>
+        <w:t>funktion kutsuista, ja sen avulla on mahdollista nopeasti vaihtaa verteksitietoja.</w:t>
+      </w:r>
+      <w:r>
+        <w:t xml:space="preserve"> Kun myös verteksitaulukko</w:t>
       </w:r>
       <w:r>
         <w:t>–</w:t>
       </w:r>
       <w:r>
-        <w:t>funktion kutsuista, ja sen avulla on mahdollista nopeasti vaihtaa verteksitietoja.</w:t>
-      </w:r>
-      <w:r>
-        <w:t xml:space="preserve"> Kun myös verteksitaulukko</w:t>
-      </w:r>
-      <w:r>
-        <w:t>–</w:t>
-      </w:r>
-      <w:r>
         <w:t xml:space="preserve">objekti on valmis, voidaan kolmio piirtää ruudulle funktiolla glDrawArrays. Funktiolle kerrotaan, että halutaan piirtää kolmio antamalla parametri GL_TRIANGLES, ja ilmoitetaan, että aloittava indeksi on nolla ja verteksejä on yhteensä kolme. </w:t>
       </w:r>
       <w:r>
-        <w:rPr>
-          <w:lang w:val="en-US"/>
-        </w:rPr>
         <w:t>Koko prosessi näkyy kuvassa 12.</w:t>
       </w:r>
     </w:p>
@@ -13147,16 +13052,16 @@
           <w:color w:val="D4D4D4"/>
           <w:sz w:val="21"/>
           <w:szCs w:val="21"/>
-          <w:lang w:val="en-US" w:eastAsia="zh-TW"/>
-        </w:rPr>
-      </w:pPr>
-      <w:r>
-        <w:rPr>
-          <w:rFonts w:ascii="Consolas" w:eastAsia="Times New Roman" w:hAnsi="Consolas" w:cs="Times New Roman"/>
-          <w:color w:val="D4D4D4"/>
-          <w:sz w:val="21"/>
-          <w:szCs w:val="21"/>
-          <w:lang w:val="en-US" w:eastAsia="zh-TW"/>
+          <w:lang w:eastAsia="zh-TW"/>
+        </w:rPr>
+      </w:pPr>
+      <w:r>
+        <w:rPr>
+          <w:rFonts w:ascii="Consolas" w:eastAsia="Times New Roman" w:hAnsi="Consolas" w:cs="Times New Roman"/>
+          <w:color w:val="D4D4D4"/>
+          <w:sz w:val="21"/>
+          <w:szCs w:val="21"/>
+          <w:lang w:eastAsia="zh-TW"/>
         </w:rPr>
         <w:t>    </w:t>
       </w:r>
@@ -13166,7 +13071,7 @@
           <w:color w:val="569CD6"/>
           <w:sz w:val="21"/>
           <w:szCs w:val="21"/>
-          <w:lang w:val="en-US" w:eastAsia="zh-TW"/>
+          <w:lang w:eastAsia="zh-TW"/>
         </w:rPr>
         <w:t>unsigned</w:t>
       </w:r>
@@ -13176,7 +13081,7 @@
           <w:color w:val="D4D4D4"/>
           <w:sz w:val="21"/>
           <w:szCs w:val="21"/>
-          <w:lang w:val="en-US" w:eastAsia="zh-TW"/>
+          <w:lang w:eastAsia="zh-TW"/>
         </w:rPr>
         <w:t> </w:t>
       </w:r>
@@ -13186,7 +13091,7 @@
           <w:color w:val="569CD6"/>
           <w:sz w:val="21"/>
           <w:szCs w:val="21"/>
-          <w:lang w:val="en-US" w:eastAsia="zh-TW"/>
+          <w:lang w:eastAsia="zh-TW"/>
         </w:rPr>
         <w:t>int</w:t>
       </w:r>
@@ -13196,7 +13101,7 @@
           <w:color w:val="D4D4D4"/>
           <w:sz w:val="21"/>
           <w:szCs w:val="21"/>
-          <w:lang w:val="en-US" w:eastAsia="zh-TW"/>
+          <w:lang w:eastAsia="zh-TW"/>
         </w:rPr>
         <w:t> VAO;</w:t>
       </w:r>
@@ -13210,16 +13115,16 @@
           <w:color w:val="D4D4D4"/>
           <w:sz w:val="21"/>
           <w:szCs w:val="21"/>
-          <w:lang w:val="en-US" w:eastAsia="zh-TW"/>
-        </w:rPr>
-      </w:pPr>
-      <w:r>
-        <w:rPr>
-          <w:rFonts w:ascii="Consolas" w:eastAsia="Times New Roman" w:hAnsi="Consolas" w:cs="Times New Roman"/>
-          <w:color w:val="D4D4D4"/>
-          <w:sz w:val="21"/>
-          <w:szCs w:val="21"/>
-          <w:lang w:val="en-US" w:eastAsia="zh-TW"/>
+          <w:lang w:eastAsia="zh-TW"/>
+        </w:rPr>
+      </w:pPr>
+      <w:r>
+        <w:rPr>
+          <w:rFonts w:ascii="Consolas" w:eastAsia="Times New Roman" w:hAnsi="Consolas" w:cs="Times New Roman"/>
+          <w:color w:val="D4D4D4"/>
+          <w:sz w:val="21"/>
+          <w:szCs w:val="21"/>
+          <w:lang w:eastAsia="zh-TW"/>
         </w:rPr>
         <w:t>    </w:t>
       </w:r>
@@ -13229,7 +13134,7 @@
           <w:color w:val="DCDCAA"/>
           <w:sz w:val="21"/>
           <w:szCs w:val="21"/>
-          <w:lang w:val="en-US" w:eastAsia="zh-TW"/>
+          <w:lang w:eastAsia="zh-TW"/>
         </w:rPr>
         <w:t>glGenVertexArrays</w:t>
       </w:r>
@@ -13239,7 +13144,7 @@
           <w:color w:val="D4D4D4"/>
           <w:sz w:val="21"/>
           <w:szCs w:val="21"/>
-          <w:lang w:val="en-US" w:eastAsia="zh-TW"/>
+          <w:lang w:eastAsia="zh-TW"/>
         </w:rPr>
         <w:t>(</w:t>
       </w:r>
@@ -13249,7 +13154,7 @@
           <w:color w:val="B5CEA8"/>
           <w:sz w:val="21"/>
           <w:szCs w:val="21"/>
-          <w:lang w:val="en-US" w:eastAsia="zh-TW"/>
+          <w:lang w:eastAsia="zh-TW"/>
         </w:rPr>
         <w:t>1</w:t>
       </w:r>
@@ -13259,7 +13164,7 @@
           <w:color w:val="D4D4D4"/>
           <w:sz w:val="21"/>
           <w:szCs w:val="21"/>
-          <w:lang w:val="en-US" w:eastAsia="zh-TW"/>
+          <w:lang w:eastAsia="zh-TW"/>
         </w:rPr>
         <w:t>, &amp;VAO);</w:t>
       </w:r>
@@ -13273,16 +13178,16 @@
           <w:color w:val="D4D4D4"/>
           <w:sz w:val="21"/>
           <w:szCs w:val="21"/>
-          <w:lang w:val="en-US" w:eastAsia="zh-TW"/>
-        </w:rPr>
-      </w:pPr>
-      <w:r>
-        <w:rPr>
-          <w:rFonts w:ascii="Consolas" w:eastAsia="Times New Roman" w:hAnsi="Consolas" w:cs="Times New Roman"/>
-          <w:color w:val="D4D4D4"/>
-          <w:sz w:val="21"/>
-          <w:szCs w:val="21"/>
-          <w:lang w:val="en-US" w:eastAsia="zh-TW"/>
+          <w:lang w:eastAsia="zh-TW"/>
+        </w:rPr>
+      </w:pPr>
+      <w:r>
+        <w:rPr>
+          <w:rFonts w:ascii="Consolas" w:eastAsia="Times New Roman" w:hAnsi="Consolas" w:cs="Times New Roman"/>
+          <w:color w:val="D4D4D4"/>
+          <w:sz w:val="21"/>
+          <w:szCs w:val="21"/>
+          <w:lang w:eastAsia="zh-TW"/>
         </w:rPr>
         <w:t>    </w:t>
       </w:r>
@@ -13292,7 +13197,7 @@
           <w:color w:val="569CD6"/>
           <w:sz w:val="21"/>
           <w:szCs w:val="21"/>
-          <w:lang w:val="en-US" w:eastAsia="zh-TW"/>
+          <w:lang w:eastAsia="zh-TW"/>
         </w:rPr>
         <w:t>unsigned</w:t>
       </w:r>
@@ -13302,7 +13207,7 @@
           <w:color w:val="D4D4D4"/>
           <w:sz w:val="21"/>
           <w:szCs w:val="21"/>
-          <w:lang w:val="en-US" w:eastAsia="zh-TW"/>
+          <w:lang w:eastAsia="zh-TW"/>
         </w:rPr>
         <w:t> </w:t>
       </w:r>
@@ -13312,7 +13217,7 @@
           <w:color w:val="569CD6"/>
           <w:sz w:val="21"/>
           <w:szCs w:val="21"/>
-          <w:lang w:val="en-US" w:eastAsia="zh-TW"/>
+          <w:lang w:eastAsia="zh-TW"/>
         </w:rPr>
         <w:t>int</w:t>
       </w:r>
@@ -13322,7 +13227,7 @@
           <w:color w:val="D4D4D4"/>
           <w:sz w:val="21"/>
           <w:szCs w:val="21"/>
-          <w:lang w:val="en-US" w:eastAsia="zh-TW"/>
+          <w:lang w:eastAsia="zh-TW"/>
         </w:rPr>
         <w:t> VBO;</w:t>
       </w:r>
@@ -13336,16 +13241,16 @@
           <w:color w:val="D4D4D4"/>
           <w:sz w:val="21"/>
           <w:szCs w:val="21"/>
-          <w:lang w:val="en-US" w:eastAsia="zh-TW"/>
-        </w:rPr>
-      </w:pPr>
-      <w:r>
-        <w:rPr>
-          <w:rFonts w:ascii="Consolas" w:eastAsia="Times New Roman" w:hAnsi="Consolas" w:cs="Times New Roman"/>
-          <w:color w:val="D4D4D4"/>
-          <w:sz w:val="21"/>
-          <w:szCs w:val="21"/>
-          <w:lang w:val="en-US" w:eastAsia="zh-TW"/>
+          <w:lang w:eastAsia="zh-TW"/>
+        </w:rPr>
+      </w:pPr>
+      <w:r>
+        <w:rPr>
+          <w:rFonts w:ascii="Consolas" w:eastAsia="Times New Roman" w:hAnsi="Consolas" w:cs="Times New Roman"/>
+          <w:color w:val="D4D4D4"/>
+          <w:sz w:val="21"/>
+          <w:szCs w:val="21"/>
+          <w:lang w:eastAsia="zh-TW"/>
         </w:rPr>
         <w:t>    </w:t>
       </w:r>
@@ -13355,7 +13260,7 @@
           <w:color w:val="DCDCAA"/>
           <w:sz w:val="21"/>
           <w:szCs w:val="21"/>
-          <w:lang w:val="en-US" w:eastAsia="zh-TW"/>
+          <w:lang w:eastAsia="zh-TW"/>
         </w:rPr>
         <w:t>glGenBuffers</w:t>
       </w:r>
@@ -13365,7 +13270,7 @@
           <w:color w:val="D4D4D4"/>
           <w:sz w:val="21"/>
           <w:szCs w:val="21"/>
-          <w:lang w:val="en-US" w:eastAsia="zh-TW"/>
+          <w:lang w:eastAsia="zh-TW"/>
         </w:rPr>
         <w:t>(</w:t>
       </w:r>
@@ -13375,7 +13280,7 @@
           <w:color w:val="B5CEA8"/>
           <w:sz w:val="21"/>
           <w:szCs w:val="21"/>
-          <w:lang w:val="en-US" w:eastAsia="zh-TW"/>
+          <w:lang w:eastAsia="zh-TW"/>
         </w:rPr>
         <w:t>1</w:t>
       </w:r>
@@ -13385,7 +13290,7 @@
           <w:color w:val="D4D4D4"/>
           <w:sz w:val="21"/>
           <w:szCs w:val="21"/>
-          <w:lang w:val="en-US" w:eastAsia="zh-TW"/>
+          <w:lang w:eastAsia="zh-TW"/>
         </w:rPr>
         <w:t>, &amp;VBO);</w:t>
       </w:r>
@@ -13399,7 +13304,7 @@
           <w:color w:val="D4D4D4"/>
           <w:sz w:val="21"/>
           <w:szCs w:val="21"/>
-          <w:lang w:val="en-US" w:eastAsia="zh-TW"/>
+          <w:lang w:eastAsia="zh-TW"/>
         </w:rPr>
       </w:pPr>
     </w:p>
@@ -13421,7 +13326,7 @@
           <w:color w:val="D4D4D4"/>
           <w:sz w:val="21"/>
           <w:szCs w:val="21"/>
-          <w:lang w:val="en-US" w:eastAsia="zh-TW"/>
+          <w:lang w:eastAsia="zh-TW"/>
         </w:rPr>
         <w:t>    </w:t>
       </w:r>
@@ -14095,7 +14000,7 @@
           <w:color w:val="D4D4D4"/>
           <w:sz w:val="21"/>
           <w:szCs w:val="21"/>
-          <w:lang w:val="en-US" w:eastAsia="zh-TW"/>
+          <w:lang w:eastAsia="zh-TW"/>
         </w:rPr>
       </w:pPr>
       <w:r>
@@ -14114,7 +14019,7 @@
           <w:color w:val="DCDCAA"/>
           <w:sz w:val="21"/>
           <w:szCs w:val="21"/>
-          <w:lang w:val="en-US" w:eastAsia="zh-TW"/>
+          <w:lang w:eastAsia="zh-TW"/>
         </w:rPr>
         <w:t>glDrawArrays</w:t>
       </w:r>
@@ -14124,7 +14029,7 @@
           <w:color w:val="D4D4D4"/>
           <w:sz w:val="21"/>
           <w:szCs w:val="21"/>
-          <w:lang w:val="en-US" w:eastAsia="zh-TW"/>
+          <w:lang w:eastAsia="zh-TW"/>
         </w:rPr>
         <w:t>(GL_TRIANGLES, </w:t>
       </w:r>
@@ -14134,7 +14039,7 @@
           <w:color w:val="B5CEA8"/>
           <w:sz w:val="21"/>
           <w:szCs w:val="21"/>
-          <w:lang w:val="en-US" w:eastAsia="zh-TW"/>
+          <w:lang w:eastAsia="zh-TW"/>
         </w:rPr>
         <w:t>0</w:t>
       </w:r>
@@ -14144,7 +14049,7 @@
           <w:color w:val="D4D4D4"/>
           <w:sz w:val="21"/>
           <w:szCs w:val="21"/>
-          <w:lang w:val="en-US" w:eastAsia="zh-TW"/>
+          <w:lang w:eastAsia="zh-TW"/>
         </w:rPr>
         <w:t>, </w:t>
       </w:r>
@@ -14154,7 +14059,7 @@
           <w:color w:val="B5CEA8"/>
           <w:sz w:val="21"/>
           <w:szCs w:val="21"/>
-          <w:lang w:val="en-US" w:eastAsia="zh-TW"/>
+          <w:lang w:eastAsia="zh-TW"/>
         </w:rPr>
         <w:t>3</w:t>
       </w:r>
@@ -14164,7 +14069,7 @@
           <w:color w:val="D4D4D4"/>
           <w:sz w:val="21"/>
           <w:szCs w:val="21"/>
-          <w:lang w:val="en-US" w:eastAsia="zh-TW"/>
+          <w:lang w:eastAsia="zh-TW"/>
         </w:rPr>
         <w:t>);</w:t>
       </w:r>
@@ -16313,7 +16218,6 @@
           <w:color w:val="D4D4D4"/>
           <w:sz w:val="21"/>
           <w:szCs w:val="21"/>
-          <w:lang w:val="en-US"/>
         </w:rPr>
       </w:pPr>
       <w:r>
@@ -16332,7 +16236,6 @@
           <w:color w:val="D4D4D4"/>
           <w:sz w:val="21"/>
           <w:szCs w:val="21"/>
-          <w:lang w:val="en-US"/>
         </w:rPr>
         <w:t>{</w:t>
       </w:r>
@@ -16354,7 +16257,6 @@
           <w:color w:val="D4D4D4"/>
           <w:sz w:val="21"/>
           <w:szCs w:val="21"/>
-          <w:lang w:val="en-US"/>
         </w:rPr>
         <w:t>            </w:t>
       </w:r>
@@ -16447,10 +16349,7 @@
         <w:t>täytyy tekstuureille luoda OpenGL</w:t>
       </w:r>
       <w:r>
-        <w:t>–</w:t>
-      </w:r>
-      <w:r>
-        <w:t>rajapinnalle</w:t>
+        <w:t>–rajapinnalle</w:t>
       </w:r>
       <w:r>
         <w:t xml:space="preserve"> tekstuuriobjekti, joka tallennetaan kokonaislukutunnisteeseen monien muiden OpenGL</w:t>
@@ -16469,21 +16368,18 @@
         <w:t>OpenGL</w:t>
       </w:r>
       <w:r>
+        <w:t>–rajapinnan</w:t>
+      </w:r>
+      <w:r>
+        <w:t xml:space="preserve"> käyttöön</w:t>
+      </w:r>
+      <w:r>
+        <w:t xml:space="preserve"> glBindTexture</w:t>
+      </w:r>
+      <w:r>
         <w:t>–</w:t>
       </w:r>
       <w:r>
-        <w:t>rajapinnan</w:t>
-      </w:r>
-      <w:r>
-        <w:t xml:space="preserve"> käyttöön</w:t>
-      </w:r>
-      <w:r>
-        <w:t xml:space="preserve"> glBindTexture</w:t>
-      </w:r>
-      <w:r>
-        <w:t>–</w:t>
-      </w:r>
-      <w:r>
         <w:t>funktiolla</w:t>
       </w:r>
       <w:r>
@@ -16493,10 +16389,7 @@
         <w:t>Tämän jälkeen tekstuuri luodaan ladatusta kuvatiedosta funktiolla glTexImage2D. Tämä funktio ottaa ensimmäiseksi parametrikseen kohdetekstuurin tyypin, joten GL_TEXTURE_2D kertoo OpenGL</w:t>
       </w:r>
       <w:r>
-        <w:t>–</w:t>
-      </w:r>
-      <w:r>
-        <w:t>rajapinnalle</w:t>
+        <w:t>–rajapinnalle</w:t>
       </w:r>
       <w:r>
         <w:t>, että halutaan kaksiulotteinen tekstuuri. Toinen parametri on tekstuurin mipmap</w:t>
@@ -17792,10 +17685,7 @@
         <w:t>Varjostimeen täytyy määritellä sampler2D tyyppinen muuttuja, joka on GLSL</w:t>
       </w:r>
       <w:r>
-        <w:t>–</w:t>
-      </w:r>
-      <w:r>
-        <w:t>kieleen</w:t>
+        <w:t>–kieleen</w:t>
       </w:r>
       <w:r>
         <w:t xml:space="preserve"> sisäänrakennettu tietotyyppi tekstuuriobjekteille. Jotta saadaan piirrettyä luotu tekstuuri värin sijaan, pitää sirpalevarjostimessa kutsua funktiota texture, jolla annetaan tekstuuriobjekti sekä tekstuurikoordinaatit. Esimerkki yksinkertaisesta verteksi ja sirpalevarjostimesta tekstuurien kanssa näkyy kuvissa </w:t>
@@ -18535,16 +18425,16 @@
           <w:color w:val="D4D4D4"/>
           <w:sz w:val="21"/>
           <w:szCs w:val="21"/>
-          <w:lang w:val="en-US" w:eastAsia="zh-TW"/>
-        </w:rPr>
-      </w:pPr>
-      <w:r>
-        <w:rPr>
-          <w:rFonts w:ascii="Consolas" w:eastAsia="Times New Roman" w:hAnsi="Consolas" w:cs="Times New Roman"/>
-          <w:color w:val="D4D4D4"/>
-          <w:sz w:val="21"/>
-          <w:szCs w:val="21"/>
-          <w:lang w:val="en-US" w:eastAsia="zh-TW"/>
+          <w:lang w:eastAsia="zh-TW"/>
+        </w:rPr>
+      </w:pPr>
+      <w:r>
+        <w:rPr>
+          <w:rFonts w:ascii="Consolas" w:eastAsia="Times New Roman" w:hAnsi="Consolas" w:cs="Times New Roman"/>
+          <w:color w:val="D4D4D4"/>
+          <w:sz w:val="21"/>
+          <w:szCs w:val="21"/>
+          <w:lang w:eastAsia="zh-TW"/>
         </w:rPr>
         <w:t>}</w:t>
       </w:r>
@@ -18586,10 +18476,7 @@
         <w:t>Varjostinta käytettäessä täytyy vain ennen piirtokutsua muistaa kiinnittää oikea tekstuuri OpenGL</w:t>
       </w:r>
       <w:r>
-        <w:t>–</w:t>
-      </w:r>
-      <w:r>
-        <w:t>rajapintaan</w:t>
+        <w:t>–rajapintaan</w:t>
       </w:r>
       <w:r>
         <w:t xml:space="preserve"> glBindTexture</w:t>
@@ -18724,18 +18611,1398 @@
         <w:t xml:space="preserve">Eli kameralle määritellään kolmiulotteinen suorakulmainen koordinaatisto, jossa kamera on origossa. </w:t>
       </w:r>
       <w:r>
-        <w:t>Kerro miksi vektorit tärkeitä (McShaffry ja Graham</w:t>
+        <w:t xml:space="preserve">Näillä vektoreilla saadaan mm. pistetulon avulla selville, osoittaako kolmiulotteisen kappaleen seinämä kameraan. Vektorien ristitulolla on mahdollista määrittää esimerkiksi kolmiulotteisen kappaleen seinämän normaalivektori sekä suunta kappaleeseen. </w:t>
+      </w:r>
+      <w:r>
+        <w:t>(McShaffry ja Graham, 448</w:t>
+      </w:r>
+      <w:r>
+        <w:t>–</w:t>
+      </w:r>
+      <w:r>
+        <w:t>455)</w:t>
+      </w:r>
+    </w:p>
+    <w:p>
+      <w:r>
+        <w:t xml:space="preserve">Kameran konstruktorissa määritellään aluksi kameran sijainti maailmassa, joka on </w:t>
+      </w:r>
+      <w:r>
+        <w:t>pelin alkaessa</w:t>
+      </w:r>
+      <w:r>
+        <w:t xml:space="preserve"> pisteessä (0.0, 0.0, 3.0).</w:t>
+      </w:r>
+      <w:r>
+        <w:t xml:space="preserve"> Tämä piste on valittu alkupisteeksi siksi, että z-akselin ajatellaan menevän pelaajan ruutua kohti, joten kameran halutaan alkutilanteessa</w:t>
+      </w:r>
+      <w:r>
+        <w:t xml:space="preserve"> olevan tässä pisteessä kameran koordinaatiston määrittelyä varten. Kamera-luokan worldUp</w:t>
+      </w:r>
+      <w:r>
+        <w:t>–</w:t>
+      </w:r>
+      <w:r>
+        <w:t>muuttuja alustetaan vektorilla (0.0, 1.0, 0.0), joka osoittaa x</w:t>
+      </w:r>
+      <w:r>
+        <w:t>–</w:t>
+      </w:r>
+      <w:r>
+        <w:t xml:space="preserve"> ja z</w:t>
+      </w:r>
+      <w:r>
+        <w:t>–</w:t>
+      </w:r>
+      <w:r>
+        <w:t xml:space="preserve">akseleiden tason normaalin suuntaan. Alkutilanteessa määritellään kameran katsesuunnaksi vektori (0.0, 0.0, -1.0), jolloin kamera osoittaa maailman origoa kohti. Kameran koordinaatiston oikea vektori saadaan laskemalla normaalivektori </w:t>
+      </w:r>
+      <w:r>
+        <w:t>worldUp</w:t>
+      </w:r>
+      <w:r>
+        <w:t>–</w:t>
+      </w:r>
+      <w:r>
+        <w:t>vektorin ja kameran katsesuunnan vektorin ristitulosta. Kamerasta ylöspäin osoittava vektori saadaan laskettua kameran katsesuunnan vektorin sekä kameran oikean vektorin ristitulosta.</w:t>
+      </w:r>
+    </w:p>
+    <w:p>
+      <w:r>
+        <w:t>Opinnäytetyössä käytetään Model</w:t>
+      </w:r>
+      <w:r>
+        <w:t xml:space="preserve"> View Projection</w:t>
+      </w:r>
+      <w:r>
+        <w:t>–</w:t>
+      </w:r>
+      <w:r>
+        <w:t>mallia, joka tarkoittaa, että koodissa määritellään kolme matriisia. Model</w:t>
+      </w:r>
+      <w:r>
+        <w:t>–</w:t>
+      </w:r>
+      <w:r>
+        <w:t>matriisiin tallennetaan tieto kolmiulotteisen kappaleen sijainnista ja orientaatiosta. View</w:t>
+      </w:r>
+      <w:r>
+        <w:t>–</w:t>
+      </w:r>
+      <w:r>
+        <w:t>matriisiin tarvitaan tieto kameran sijainnista ja orientaatiosta pelimaailmassa, ja Projection</w:t>
+      </w:r>
+      <w:r>
+        <w:t>–</w:t>
+      </w:r>
+      <w:r>
+        <w:t>matriisiin tallennetaan tieto näytön koosta ja näkökentästä.</w:t>
+      </w:r>
+      <w:r>
+        <w:t xml:space="preserve"> </w:t>
+      </w:r>
+      <w:r>
+        <w:t xml:space="preserve">(McShaffry ja Graham, </w:t>
+      </w:r>
+      <w:r>
+        <w:t>478</w:t>
+      </w:r>
+      <w:r>
+        <w:t>–</w:t>
+      </w:r>
+      <w:r>
+        <w:t>479</w:t>
+      </w:r>
+      <w:r>
+        <w:t>)</w:t>
+      </w:r>
+      <w:r>
+        <w:t xml:space="preserve"> </w:t>
+      </w:r>
+    </w:p>
+    <w:p>
+      <w:r>
+        <w:t>View</w:t>
+      </w:r>
+      <w:r>
+        <w:t>–</w:t>
+      </w:r>
+      <w:r>
+        <w:t>matriisi saadaan luotua käyttämällä GLM</w:t>
+      </w:r>
+      <w:r>
+        <w:t>–</w:t>
+      </w:r>
+      <w:r>
+        <w:t>ohjelmakirjaston funktiota lookAt, jolle annetaan parametrina aiemmin määritellyt kameran koordinaatiston vektorit, eli kamerasta katsottuna eteen, ylös ja oikealle osoittavat vektorit. Funktio palauttaa 4x4 matriisin, joka sijoitetaan kamera</w:t>
+      </w:r>
+      <w:r>
+        <w:t>–</w:t>
+      </w:r>
+      <w:r>
+        <w:t>luokan matriisi</w:t>
+      </w:r>
+      <w:r>
+        <w:t>muuttujaan view. Projection</w:t>
+      </w:r>
+      <w:r>
+        <w:t>–</w:t>
+      </w:r>
+      <w:r>
+        <w:t>matriisin laskemiseen käytetään GLM</w:t>
+      </w:r>
+      <w:r>
+        <w:t>–</w:t>
+      </w:r>
+      <w:r>
+        <w:t xml:space="preserve">ohjelmakirjaston </w:t>
+      </w:r>
+      <w:r>
+        <w:lastRenderedPageBreak/>
+        <w:t>perspective</w:t>
+      </w:r>
+      <w:r>
+        <w:t>–</w:t>
+      </w:r>
+      <w:r>
+        <w:t>funktiota. Funktiolle annetaan parametreiksi näkökentän suuruus asteina, ruudun kuvasuhde sekä arvot sille, kuinka läheltä ja kaukaa kamera leikkaa piirrettävän alueen.</w:t>
+      </w:r>
+      <w:r>
+        <w:t xml:space="preserve"> Kameran luontiprosessi näkyy kuvassa 22.</w:t>
+      </w:r>
+      <w:r>
+        <w:t xml:space="preserve"> </w:t>
+      </w:r>
+      <w:r>
+        <w:t>(Learn OpenGL, 2013)</w:t>
+      </w:r>
+    </w:p>
+    <w:p>
+      <w:pPr>
+        <w:shd w:val="clear" w:color="auto" w:fill="1E1E1E"/>
+        <w:spacing w:line="285" w:lineRule="atLeast"/>
+        <w:rPr>
+          <w:rFonts w:ascii="Consolas" w:eastAsia="Times New Roman" w:hAnsi="Consolas" w:cs="Times New Roman"/>
+          <w:color w:val="D4D4D4"/>
+          <w:sz w:val="21"/>
+          <w:szCs w:val="21"/>
+          <w:lang w:val="en-US" w:eastAsia="zh-TW"/>
+        </w:rPr>
+      </w:pPr>
+      <w:r>
+        <w:rPr>
+          <w:rFonts w:ascii="Consolas" w:eastAsia="Times New Roman" w:hAnsi="Consolas" w:cs="Times New Roman"/>
+          <w:color w:val="6A9955"/>
+          <w:sz w:val="21"/>
+          <w:szCs w:val="21"/>
+          <w:lang w:val="en-US" w:eastAsia="zh-TW"/>
+        </w:rPr>
+        <w:t>// Camera definitions</w:t>
+      </w:r>
+    </w:p>
+    <w:p>
+      <w:pPr>
+        <w:shd w:val="clear" w:color="auto" w:fill="1E1E1E"/>
+        <w:spacing w:line="285" w:lineRule="atLeast"/>
+        <w:rPr>
+          <w:rFonts w:ascii="Consolas" w:eastAsia="Times New Roman" w:hAnsi="Consolas" w:cs="Times New Roman"/>
+          <w:color w:val="D4D4D4"/>
+          <w:sz w:val="21"/>
+          <w:szCs w:val="21"/>
+          <w:lang w:val="en-US" w:eastAsia="zh-TW"/>
+        </w:rPr>
+      </w:pPr>
+      <w:r>
+        <w:rPr>
+          <w:rFonts w:ascii="Consolas" w:eastAsia="Times New Roman" w:hAnsi="Consolas" w:cs="Times New Roman"/>
+          <w:color w:val="6A9955"/>
+          <w:sz w:val="21"/>
+          <w:szCs w:val="21"/>
+          <w:lang w:val="en-US" w:eastAsia="zh-TW"/>
+        </w:rPr>
+        <w:t>    // Positive z-axis goes towards the screen and towards you, so we want to move the camera that way.</w:t>
+      </w:r>
+    </w:p>
+    <w:p>
+      <w:pPr>
+        <w:shd w:val="clear" w:color="auto" w:fill="1E1E1E"/>
+        <w:spacing w:line="285" w:lineRule="atLeast"/>
+        <w:rPr>
+          <w:rFonts w:ascii="Consolas" w:eastAsia="Times New Roman" w:hAnsi="Consolas" w:cs="Times New Roman"/>
+          <w:color w:val="D4D4D4"/>
+          <w:sz w:val="21"/>
+          <w:szCs w:val="21"/>
+          <w:lang w:val="en-US" w:eastAsia="zh-TW"/>
+        </w:rPr>
+      </w:pPr>
+      <w:r>
+        <w:rPr>
+          <w:rFonts w:ascii="Consolas" w:eastAsia="Times New Roman" w:hAnsi="Consolas" w:cs="Times New Roman"/>
+          <w:color w:val="D4D4D4"/>
+          <w:sz w:val="21"/>
+          <w:szCs w:val="21"/>
+          <w:lang w:val="en-US" w:eastAsia="zh-TW"/>
+        </w:rPr>
+        <w:t>    cameraPos = </w:t>
+      </w:r>
+      <w:r>
+        <w:rPr>
+          <w:rFonts w:ascii="Consolas" w:eastAsia="Times New Roman" w:hAnsi="Consolas" w:cs="Times New Roman"/>
+          <w:color w:val="4EC9B0"/>
+          <w:sz w:val="21"/>
+          <w:szCs w:val="21"/>
+          <w:lang w:val="en-US" w:eastAsia="zh-TW"/>
+        </w:rPr>
+        <w:t>glm</w:t>
+      </w:r>
+      <w:r>
+        <w:rPr>
+          <w:rFonts w:ascii="Consolas" w:eastAsia="Times New Roman" w:hAnsi="Consolas" w:cs="Times New Roman"/>
+          <w:color w:val="D4D4D4"/>
+          <w:sz w:val="21"/>
+          <w:szCs w:val="21"/>
+          <w:lang w:val="en-US" w:eastAsia="zh-TW"/>
+        </w:rPr>
+        <w:t>::</w:t>
+      </w:r>
+      <w:r>
+        <w:rPr>
+          <w:rFonts w:ascii="Consolas" w:eastAsia="Times New Roman" w:hAnsi="Consolas" w:cs="Times New Roman"/>
+          <w:color w:val="DCDCAA"/>
+          <w:sz w:val="21"/>
+          <w:szCs w:val="21"/>
+          <w:lang w:val="en-US" w:eastAsia="zh-TW"/>
+        </w:rPr>
+        <w:t>vec3</w:t>
+      </w:r>
+      <w:r>
+        <w:rPr>
+          <w:rFonts w:ascii="Consolas" w:eastAsia="Times New Roman" w:hAnsi="Consolas" w:cs="Times New Roman"/>
+          <w:color w:val="D4D4D4"/>
+          <w:sz w:val="21"/>
+          <w:szCs w:val="21"/>
+          <w:lang w:val="en-US" w:eastAsia="zh-TW"/>
+        </w:rPr>
+        <w:t>(</w:t>
+      </w:r>
+      <w:r>
+        <w:rPr>
+          <w:rFonts w:ascii="Consolas" w:eastAsia="Times New Roman" w:hAnsi="Consolas" w:cs="Times New Roman"/>
+          <w:color w:val="B5CEA8"/>
+          <w:sz w:val="21"/>
+          <w:szCs w:val="21"/>
+          <w:lang w:val="en-US" w:eastAsia="zh-TW"/>
+        </w:rPr>
+        <w:t>0.0f</w:t>
+      </w:r>
+      <w:r>
+        <w:rPr>
+          <w:rFonts w:ascii="Consolas" w:eastAsia="Times New Roman" w:hAnsi="Consolas" w:cs="Times New Roman"/>
+          <w:color w:val="D4D4D4"/>
+          <w:sz w:val="21"/>
+          <w:szCs w:val="21"/>
+          <w:lang w:val="en-US" w:eastAsia="zh-TW"/>
+        </w:rPr>
+        <w:t>, </w:t>
+      </w:r>
+      <w:r>
+        <w:rPr>
+          <w:rFonts w:ascii="Consolas" w:eastAsia="Times New Roman" w:hAnsi="Consolas" w:cs="Times New Roman"/>
+          <w:color w:val="B5CEA8"/>
+          <w:sz w:val="21"/>
+          <w:szCs w:val="21"/>
+          <w:lang w:val="en-US" w:eastAsia="zh-TW"/>
+        </w:rPr>
+        <w:t>0.0f</w:t>
+      </w:r>
+      <w:r>
+        <w:rPr>
+          <w:rFonts w:ascii="Consolas" w:eastAsia="Times New Roman" w:hAnsi="Consolas" w:cs="Times New Roman"/>
+          <w:color w:val="D4D4D4"/>
+          <w:sz w:val="21"/>
+          <w:szCs w:val="21"/>
+          <w:lang w:val="en-US" w:eastAsia="zh-TW"/>
+        </w:rPr>
+        <w:t>, </w:t>
+      </w:r>
+      <w:r>
+        <w:rPr>
+          <w:rFonts w:ascii="Consolas" w:eastAsia="Times New Roman" w:hAnsi="Consolas" w:cs="Times New Roman"/>
+          <w:color w:val="B5CEA8"/>
+          <w:sz w:val="21"/>
+          <w:szCs w:val="21"/>
+          <w:lang w:val="en-US" w:eastAsia="zh-TW"/>
+        </w:rPr>
+        <w:t>3.0f</w:t>
+      </w:r>
+      <w:r>
+        <w:rPr>
+          <w:rFonts w:ascii="Consolas" w:eastAsia="Times New Roman" w:hAnsi="Consolas" w:cs="Times New Roman"/>
+          <w:color w:val="D4D4D4"/>
+          <w:sz w:val="21"/>
+          <w:szCs w:val="21"/>
+          <w:lang w:val="en-US" w:eastAsia="zh-TW"/>
+        </w:rPr>
+        <w:t>);</w:t>
+      </w:r>
+    </w:p>
+    <w:p>
+      <w:pPr>
+        <w:shd w:val="clear" w:color="auto" w:fill="1E1E1E"/>
+        <w:spacing w:line="285" w:lineRule="atLeast"/>
+        <w:rPr>
+          <w:rFonts w:ascii="Consolas" w:eastAsia="Times New Roman" w:hAnsi="Consolas" w:cs="Times New Roman"/>
+          <w:color w:val="D4D4D4"/>
+          <w:sz w:val="21"/>
+          <w:szCs w:val="21"/>
+          <w:lang w:val="en-US" w:eastAsia="zh-TW"/>
+        </w:rPr>
+      </w:pPr>
+    </w:p>
+    <w:p>
+      <w:pPr>
+        <w:shd w:val="clear" w:color="auto" w:fill="1E1E1E"/>
+        <w:spacing w:line="285" w:lineRule="atLeast"/>
+        <w:rPr>
+          <w:rFonts w:ascii="Consolas" w:eastAsia="Times New Roman" w:hAnsi="Consolas" w:cs="Times New Roman"/>
+          <w:color w:val="D4D4D4"/>
+          <w:sz w:val="21"/>
+          <w:szCs w:val="21"/>
+          <w:lang w:val="en-US" w:eastAsia="zh-TW"/>
+        </w:rPr>
+      </w:pPr>
+      <w:r>
+        <w:rPr>
+          <w:rFonts w:ascii="Consolas" w:eastAsia="Times New Roman" w:hAnsi="Consolas" w:cs="Times New Roman"/>
+          <w:color w:val="6A9955"/>
+          <w:sz w:val="21"/>
+          <w:szCs w:val="21"/>
+          <w:lang w:val="en-US" w:eastAsia="zh-TW"/>
+        </w:rPr>
+        <w:t>    // World up vector</w:t>
+      </w:r>
+    </w:p>
+    <w:p>
+      <w:pPr>
+        <w:shd w:val="clear" w:color="auto" w:fill="1E1E1E"/>
+        <w:spacing w:line="285" w:lineRule="atLeast"/>
+        <w:rPr>
+          <w:rFonts w:ascii="Consolas" w:eastAsia="Times New Roman" w:hAnsi="Consolas" w:cs="Times New Roman"/>
+          <w:color w:val="D4D4D4"/>
+          <w:sz w:val="21"/>
+          <w:szCs w:val="21"/>
+          <w:lang w:val="en-US" w:eastAsia="zh-TW"/>
+        </w:rPr>
+      </w:pPr>
+      <w:r>
+        <w:rPr>
+          <w:rFonts w:ascii="Consolas" w:eastAsia="Times New Roman" w:hAnsi="Consolas" w:cs="Times New Roman"/>
+          <w:color w:val="D4D4D4"/>
+          <w:sz w:val="21"/>
+          <w:szCs w:val="21"/>
+          <w:lang w:val="en-US" w:eastAsia="zh-TW"/>
+        </w:rPr>
+        <w:t>    worldUp = </w:t>
+      </w:r>
+      <w:r>
+        <w:rPr>
+          <w:rFonts w:ascii="Consolas" w:eastAsia="Times New Roman" w:hAnsi="Consolas" w:cs="Times New Roman"/>
+          <w:color w:val="4EC9B0"/>
+          <w:sz w:val="21"/>
+          <w:szCs w:val="21"/>
+          <w:lang w:val="en-US" w:eastAsia="zh-TW"/>
+        </w:rPr>
+        <w:t>glm</w:t>
+      </w:r>
+      <w:r>
+        <w:rPr>
+          <w:rFonts w:ascii="Consolas" w:eastAsia="Times New Roman" w:hAnsi="Consolas" w:cs="Times New Roman"/>
+          <w:color w:val="D4D4D4"/>
+          <w:sz w:val="21"/>
+          <w:szCs w:val="21"/>
+          <w:lang w:val="en-US" w:eastAsia="zh-TW"/>
+        </w:rPr>
+        <w:t>::</w:t>
+      </w:r>
+      <w:r>
+        <w:rPr>
+          <w:rFonts w:ascii="Consolas" w:eastAsia="Times New Roman" w:hAnsi="Consolas" w:cs="Times New Roman"/>
+          <w:color w:val="DCDCAA"/>
+          <w:sz w:val="21"/>
+          <w:szCs w:val="21"/>
+          <w:lang w:val="en-US" w:eastAsia="zh-TW"/>
+        </w:rPr>
+        <w:t>vec3</w:t>
+      </w:r>
+      <w:r>
+        <w:rPr>
+          <w:rFonts w:ascii="Consolas" w:eastAsia="Times New Roman" w:hAnsi="Consolas" w:cs="Times New Roman"/>
+          <w:color w:val="D4D4D4"/>
+          <w:sz w:val="21"/>
+          <w:szCs w:val="21"/>
+          <w:lang w:val="en-US" w:eastAsia="zh-TW"/>
+        </w:rPr>
+        <w:t>(</w:t>
+      </w:r>
+      <w:r>
+        <w:rPr>
+          <w:rFonts w:ascii="Consolas" w:eastAsia="Times New Roman" w:hAnsi="Consolas" w:cs="Times New Roman"/>
+          <w:color w:val="B5CEA8"/>
+          <w:sz w:val="21"/>
+          <w:szCs w:val="21"/>
+          <w:lang w:val="en-US" w:eastAsia="zh-TW"/>
+        </w:rPr>
+        <w:t>0.0f</w:t>
+      </w:r>
+      <w:r>
+        <w:rPr>
+          <w:rFonts w:ascii="Consolas" w:eastAsia="Times New Roman" w:hAnsi="Consolas" w:cs="Times New Roman"/>
+          <w:color w:val="D4D4D4"/>
+          <w:sz w:val="21"/>
+          <w:szCs w:val="21"/>
+          <w:lang w:val="en-US" w:eastAsia="zh-TW"/>
+        </w:rPr>
+        <w:t>, </w:t>
+      </w:r>
+      <w:r>
+        <w:rPr>
+          <w:rFonts w:ascii="Consolas" w:eastAsia="Times New Roman" w:hAnsi="Consolas" w:cs="Times New Roman"/>
+          <w:color w:val="B5CEA8"/>
+          <w:sz w:val="21"/>
+          <w:szCs w:val="21"/>
+          <w:lang w:val="en-US" w:eastAsia="zh-TW"/>
+        </w:rPr>
+        <w:t>1.0f</w:t>
+      </w:r>
+      <w:r>
+        <w:rPr>
+          <w:rFonts w:ascii="Consolas" w:eastAsia="Times New Roman" w:hAnsi="Consolas" w:cs="Times New Roman"/>
+          <w:color w:val="D4D4D4"/>
+          <w:sz w:val="21"/>
+          <w:szCs w:val="21"/>
+          <w:lang w:val="en-US" w:eastAsia="zh-TW"/>
+        </w:rPr>
+        <w:t>, </w:t>
+      </w:r>
+      <w:r>
+        <w:rPr>
+          <w:rFonts w:ascii="Consolas" w:eastAsia="Times New Roman" w:hAnsi="Consolas" w:cs="Times New Roman"/>
+          <w:color w:val="B5CEA8"/>
+          <w:sz w:val="21"/>
+          <w:szCs w:val="21"/>
+          <w:lang w:val="en-US" w:eastAsia="zh-TW"/>
+        </w:rPr>
+        <w:t>0.0f</w:t>
+      </w:r>
+      <w:r>
+        <w:rPr>
+          <w:rFonts w:ascii="Consolas" w:eastAsia="Times New Roman" w:hAnsi="Consolas" w:cs="Times New Roman"/>
+          <w:color w:val="D4D4D4"/>
+          <w:sz w:val="21"/>
+          <w:szCs w:val="21"/>
+          <w:lang w:val="en-US" w:eastAsia="zh-TW"/>
+        </w:rPr>
+        <w:t>);</w:t>
+      </w:r>
+    </w:p>
+    <w:p>
+      <w:pPr>
+        <w:shd w:val="clear" w:color="auto" w:fill="1E1E1E"/>
+        <w:spacing w:line="285" w:lineRule="atLeast"/>
+        <w:rPr>
+          <w:rFonts w:ascii="Consolas" w:eastAsia="Times New Roman" w:hAnsi="Consolas" w:cs="Times New Roman"/>
+          <w:color w:val="D4D4D4"/>
+          <w:sz w:val="21"/>
+          <w:szCs w:val="21"/>
+          <w:lang w:val="en-US" w:eastAsia="zh-TW"/>
+        </w:rPr>
+      </w:pPr>
+    </w:p>
+    <w:p>
+      <w:pPr>
+        <w:shd w:val="clear" w:color="auto" w:fill="1E1E1E"/>
+        <w:spacing w:line="285" w:lineRule="atLeast"/>
+        <w:rPr>
+          <w:rFonts w:ascii="Consolas" w:eastAsia="Times New Roman" w:hAnsi="Consolas" w:cs="Times New Roman"/>
+          <w:color w:val="D4D4D4"/>
+          <w:sz w:val="21"/>
+          <w:szCs w:val="21"/>
+          <w:lang w:val="en-US" w:eastAsia="zh-TW"/>
+        </w:rPr>
+      </w:pPr>
+      <w:r>
+        <w:rPr>
+          <w:rFonts w:ascii="Consolas" w:eastAsia="Times New Roman" w:hAnsi="Consolas" w:cs="Times New Roman"/>
+          <w:color w:val="6A9955"/>
+          <w:sz w:val="21"/>
+          <w:szCs w:val="21"/>
+          <w:lang w:val="en-US" w:eastAsia="zh-TW"/>
+        </w:rPr>
+        <w:t>    // Camera front</w:t>
+      </w:r>
+    </w:p>
+    <w:p>
+      <w:pPr>
+        <w:shd w:val="clear" w:color="auto" w:fill="1E1E1E"/>
+        <w:spacing w:line="285" w:lineRule="atLeast"/>
+        <w:rPr>
+          <w:rFonts w:ascii="Consolas" w:eastAsia="Times New Roman" w:hAnsi="Consolas" w:cs="Times New Roman"/>
+          <w:color w:val="D4D4D4"/>
+          <w:sz w:val="21"/>
+          <w:szCs w:val="21"/>
+          <w:lang w:val="en-US" w:eastAsia="zh-TW"/>
+        </w:rPr>
+      </w:pPr>
+      <w:r>
+        <w:rPr>
+          <w:rFonts w:ascii="Consolas" w:eastAsia="Times New Roman" w:hAnsi="Consolas" w:cs="Times New Roman"/>
+          <w:color w:val="D4D4D4"/>
+          <w:sz w:val="21"/>
+          <w:szCs w:val="21"/>
+          <w:lang w:val="en-US" w:eastAsia="zh-TW"/>
+        </w:rPr>
+        <w:t>    cameraFront = </w:t>
+      </w:r>
+      <w:r>
+        <w:rPr>
+          <w:rFonts w:ascii="Consolas" w:eastAsia="Times New Roman" w:hAnsi="Consolas" w:cs="Times New Roman"/>
+          <w:color w:val="4EC9B0"/>
+          <w:sz w:val="21"/>
+          <w:szCs w:val="21"/>
+          <w:lang w:val="en-US" w:eastAsia="zh-TW"/>
+        </w:rPr>
+        <w:t>glm</w:t>
+      </w:r>
+      <w:r>
+        <w:rPr>
+          <w:rFonts w:ascii="Consolas" w:eastAsia="Times New Roman" w:hAnsi="Consolas" w:cs="Times New Roman"/>
+          <w:color w:val="D4D4D4"/>
+          <w:sz w:val="21"/>
+          <w:szCs w:val="21"/>
+          <w:lang w:val="en-US" w:eastAsia="zh-TW"/>
+        </w:rPr>
+        <w:t>::</w:t>
+      </w:r>
+      <w:r>
+        <w:rPr>
+          <w:rFonts w:ascii="Consolas" w:eastAsia="Times New Roman" w:hAnsi="Consolas" w:cs="Times New Roman"/>
+          <w:color w:val="DCDCAA"/>
+          <w:sz w:val="21"/>
+          <w:szCs w:val="21"/>
+          <w:lang w:val="en-US" w:eastAsia="zh-TW"/>
+        </w:rPr>
+        <w:t>vec3</w:t>
+      </w:r>
+      <w:r>
+        <w:rPr>
+          <w:rFonts w:ascii="Consolas" w:eastAsia="Times New Roman" w:hAnsi="Consolas" w:cs="Times New Roman"/>
+          <w:color w:val="D4D4D4"/>
+          <w:sz w:val="21"/>
+          <w:szCs w:val="21"/>
+          <w:lang w:val="en-US" w:eastAsia="zh-TW"/>
+        </w:rPr>
+        <w:t>(</w:t>
+      </w:r>
+      <w:r>
+        <w:rPr>
+          <w:rFonts w:ascii="Consolas" w:eastAsia="Times New Roman" w:hAnsi="Consolas" w:cs="Times New Roman"/>
+          <w:color w:val="B5CEA8"/>
+          <w:sz w:val="21"/>
+          <w:szCs w:val="21"/>
+          <w:lang w:val="en-US" w:eastAsia="zh-TW"/>
+        </w:rPr>
+        <w:t>0.0</w:t>
+      </w:r>
+      <w:r>
+        <w:rPr>
+          <w:rFonts w:ascii="Consolas" w:eastAsia="Times New Roman" w:hAnsi="Consolas" w:cs="Times New Roman"/>
+          <w:color w:val="D4D4D4"/>
+          <w:sz w:val="21"/>
+          <w:szCs w:val="21"/>
+          <w:lang w:val="en-US" w:eastAsia="zh-TW"/>
+        </w:rPr>
+        <w:t>, </w:t>
+      </w:r>
+      <w:r>
+        <w:rPr>
+          <w:rFonts w:ascii="Consolas" w:eastAsia="Times New Roman" w:hAnsi="Consolas" w:cs="Times New Roman"/>
+          <w:color w:val="B5CEA8"/>
+          <w:sz w:val="21"/>
+          <w:szCs w:val="21"/>
+          <w:lang w:val="en-US" w:eastAsia="zh-TW"/>
+        </w:rPr>
+        <w:t>0.0</w:t>
+      </w:r>
+      <w:r>
+        <w:rPr>
+          <w:rFonts w:ascii="Consolas" w:eastAsia="Times New Roman" w:hAnsi="Consolas" w:cs="Times New Roman"/>
+          <w:color w:val="D4D4D4"/>
+          <w:sz w:val="21"/>
+          <w:szCs w:val="21"/>
+          <w:lang w:val="en-US" w:eastAsia="zh-TW"/>
+        </w:rPr>
+        <w:t>, -</w:t>
+      </w:r>
+      <w:r>
+        <w:rPr>
+          <w:rFonts w:ascii="Consolas" w:eastAsia="Times New Roman" w:hAnsi="Consolas" w:cs="Times New Roman"/>
+          <w:color w:val="B5CEA8"/>
+          <w:sz w:val="21"/>
+          <w:szCs w:val="21"/>
+          <w:lang w:val="en-US" w:eastAsia="zh-TW"/>
+        </w:rPr>
+        <w:t>1.0f</w:t>
+      </w:r>
+      <w:r>
+        <w:rPr>
+          <w:rFonts w:ascii="Consolas" w:eastAsia="Times New Roman" w:hAnsi="Consolas" w:cs="Times New Roman"/>
+          <w:color w:val="D4D4D4"/>
+          <w:sz w:val="21"/>
+          <w:szCs w:val="21"/>
+          <w:lang w:val="en-US" w:eastAsia="zh-TW"/>
+        </w:rPr>
+        <w:t>);</w:t>
+      </w:r>
+    </w:p>
+    <w:p>
+      <w:pPr>
+        <w:shd w:val="clear" w:color="auto" w:fill="1E1E1E"/>
+        <w:spacing w:line="285" w:lineRule="atLeast"/>
+        <w:rPr>
+          <w:rFonts w:ascii="Consolas" w:eastAsia="Times New Roman" w:hAnsi="Consolas" w:cs="Times New Roman"/>
+          <w:color w:val="D4D4D4"/>
+          <w:sz w:val="21"/>
+          <w:szCs w:val="21"/>
+          <w:lang w:val="en-US" w:eastAsia="zh-TW"/>
+        </w:rPr>
+      </w:pPr>
+    </w:p>
+    <w:p>
+      <w:pPr>
+        <w:shd w:val="clear" w:color="auto" w:fill="1E1E1E"/>
+        <w:spacing w:line="285" w:lineRule="atLeast"/>
+        <w:rPr>
+          <w:rFonts w:ascii="Consolas" w:eastAsia="Times New Roman" w:hAnsi="Consolas" w:cs="Times New Roman"/>
+          <w:color w:val="D4D4D4"/>
+          <w:sz w:val="21"/>
+          <w:szCs w:val="21"/>
+          <w:lang w:val="en-US" w:eastAsia="zh-TW"/>
+        </w:rPr>
+      </w:pPr>
+      <w:r>
+        <w:rPr>
+          <w:rFonts w:ascii="Consolas" w:eastAsia="Times New Roman" w:hAnsi="Consolas" w:cs="Times New Roman"/>
+          <w:color w:val="6A9955"/>
+          <w:sz w:val="21"/>
+          <w:szCs w:val="21"/>
+          <w:lang w:val="en-US" w:eastAsia="zh-TW"/>
+        </w:rPr>
+        <w:t>    // Get camera right vector by getting the cross product of worldUp and cameraDirection vectors</w:t>
+      </w:r>
+    </w:p>
+    <w:p>
+      <w:pPr>
+        <w:shd w:val="clear" w:color="auto" w:fill="1E1E1E"/>
+        <w:spacing w:line="285" w:lineRule="atLeast"/>
+        <w:rPr>
+          <w:rFonts w:ascii="Consolas" w:eastAsia="Times New Roman" w:hAnsi="Consolas" w:cs="Times New Roman"/>
+          <w:color w:val="D4D4D4"/>
+          <w:sz w:val="21"/>
+          <w:szCs w:val="21"/>
+          <w:lang w:val="en-US" w:eastAsia="zh-TW"/>
+        </w:rPr>
+      </w:pPr>
+      <w:r>
+        <w:rPr>
+          <w:rFonts w:ascii="Consolas" w:eastAsia="Times New Roman" w:hAnsi="Consolas" w:cs="Times New Roman"/>
+          <w:color w:val="D4D4D4"/>
+          <w:sz w:val="21"/>
+          <w:szCs w:val="21"/>
+          <w:lang w:val="en-US" w:eastAsia="zh-TW"/>
+        </w:rPr>
+        <w:t>    cameraRight = </w:t>
+      </w:r>
+      <w:r>
+        <w:rPr>
+          <w:rFonts w:ascii="Consolas" w:eastAsia="Times New Roman" w:hAnsi="Consolas" w:cs="Times New Roman"/>
+          <w:color w:val="4EC9B0"/>
+          <w:sz w:val="21"/>
+          <w:szCs w:val="21"/>
+          <w:lang w:val="en-US" w:eastAsia="zh-TW"/>
+        </w:rPr>
+        <w:t>glm</w:t>
+      </w:r>
+      <w:r>
+        <w:rPr>
+          <w:rFonts w:ascii="Consolas" w:eastAsia="Times New Roman" w:hAnsi="Consolas" w:cs="Times New Roman"/>
+          <w:color w:val="D4D4D4"/>
+          <w:sz w:val="21"/>
+          <w:szCs w:val="21"/>
+          <w:lang w:val="en-US" w:eastAsia="zh-TW"/>
+        </w:rPr>
+        <w:t>::</w:t>
+      </w:r>
+      <w:r>
+        <w:rPr>
+          <w:rFonts w:ascii="Consolas" w:eastAsia="Times New Roman" w:hAnsi="Consolas" w:cs="Times New Roman"/>
+          <w:color w:val="DCDCAA"/>
+          <w:sz w:val="21"/>
+          <w:szCs w:val="21"/>
+          <w:lang w:val="en-US" w:eastAsia="zh-TW"/>
+        </w:rPr>
+        <w:t>normalize</w:t>
+      </w:r>
+      <w:r>
+        <w:rPr>
+          <w:rFonts w:ascii="Consolas" w:eastAsia="Times New Roman" w:hAnsi="Consolas" w:cs="Times New Roman"/>
+          <w:color w:val="D4D4D4"/>
+          <w:sz w:val="21"/>
+          <w:szCs w:val="21"/>
+          <w:lang w:val="en-US" w:eastAsia="zh-TW"/>
+        </w:rPr>
+        <w:t>(</w:t>
+      </w:r>
+      <w:r>
+        <w:rPr>
+          <w:rFonts w:ascii="Consolas" w:eastAsia="Times New Roman" w:hAnsi="Consolas" w:cs="Times New Roman"/>
+          <w:color w:val="4EC9B0"/>
+          <w:sz w:val="21"/>
+          <w:szCs w:val="21"/>
+          <w:lang w:val="en-US" w:eastAsia="zh-TW"/>
+        </w:rPr>
+        <w:t>glm</w:t>
+      </w:r>
+      <w:r>
+        <w:rPr>
+          <w:rFonts w:ascii="Consolas" w:eastAsia="Times New Roman" w:hAnsi="Consolas" w:cs="Times New Roman"/>
+          <w:color w:val="D4D4D4"/>
+          <w:sz w:val="21"/>
+          <w:szCs w:val="21"/>
+          <w:lang w:val="en-US" w:eastAsia="zh-TW"/>
+        </w:rPr>
+        <w:t>::</w:t>
+      </w:r>
+      <w:r>
+        <w:rPr>
+          <w:rFonts w:ascii="Consolas" w:eastAsia="Times New Roman" w:hAnsi="Consolas" w:cs="Times New Roman"/>
+          <w:color w:val="DCDCAA"/>
+          <w:sz w:val="21"/>
+          <w:szCs w:val="21"/>
+          <w:lang w:val="en-US" w:eastAsia="zh-TW"/>
+        </w:rPr>
+        <w:t>cross</w:t>
+      </w:r>
+      <w:r>
+        <w:rPr>
+          <w:rFonts w:ascii="Consolas" w:eastAsia="Times New Roman" w:hAnsi="Consolas" w:cs="Times New Roman"/>
+          <w:color w:val="D4D4D4"/>
+          <w:sz w:val="21"/>
+          <w:szCs w:val="21"/>
+          <w:lang w:val="en-US" w:eastAsia="zh-TW"/>
+        </w:rPr>
+        <w:t>(worldUp, cameraFront));</w:t>
+      </w:r>
+    </w:p>
+    <w:p>
+      <w:pPr>
+        <w:shd w:val="clear" w:color="auto" w:fill="1E1E1E"/>
+        <w:spacing w:line="285" w:lineRule="atLeast"/>
+        <w:rPr>
+          <w:rFonts w:ascii="Consolas" w:eastAsia="Times New Roman" w:hAnsi="Consolas" w:cs="Times New Roman"/>
+          <w:color w:val="D4D4D4"/>
+          <w:sz w:val="21"/>
+          <w:szCs w:val="21"/>
+          <w:lang w:val="en-US" w:eastAsia="zh-TW"/>
+        </w:rPr>
+      </w:pPr>
+    </w:p>
+    <w:p>
+      <w:pPr>
+        <w:shd w:val="clear" w:color="auto" w:fill="1E1E1E"/>
+        <w:spacing w:line="285" w:lineRule="atLeast"/>
+        <w:rPr>
+          <w:rFonts w:ascii="Consolas" w:eastAsia="Times New Roman" w:hAnsi="Consolas" w:cs="Times New Roman"/>
+          <w:color w:val="D4D4D4"/>
+          <w:sz w:val="21"/>
+          <w:szCs w:val="21"/>
+          <w:lang w:val="en-US" w:eastAsia="zh-TW"/>
+        </w:rPr>
+      </w:pPr>
+      <w:r>
+        <w:rPr>
+          <w:rFonts w:ascii="Consolas" w:eastAsia="Times New Roman" w:hAnsi="Consolas" w:cs="Times New Roman"/>
+          <w:color w:val="6A9955"/>
+          <w:sz w:val="21"/>
+          <w:szCs w:val="21"/>
+          <w:lang w:val="en-US" w:eastAsia="zh-TW"/>
+        </w:rPr>
+        <w:t>    // Get camera up vector</w:t>
+      </w:r>
+    </w:p>
+    <w:p>
+      <w:pPr>
+        <w:shd w:val="clear" w:color="auto" w:fill="1E1E1E"/>
+        <w:spacing w:line="285" w:lineRule="atLeast"/>
+        <w:rPr>
+          <w:rFonts w:ascii="Consolas" w:eastAsia="Times New Roman" w:hAnsi="Consolas" w:cs="Times New Roman"/>
+          <w:color w:val="D4D4D4"/>
+          <w:sz w:val="21"/>
+          <w:szCs w:val="21"/>
+          <w:lang w:val="en-US" w:eastAsia="zh-TW"/>
+        </w:rPr>
+      </w:pPr>
+      <w:r>
+        <w:rPr>
+          <w:rFonts w:ascii="Consolas" w:eastAsia="Times New Roman" w:hAnsi="Consolas" w:cs="Times New Roman"/>
+          <w:color w:val="D4D4D4"/>
+          <w:sz w:val="21"/>
+          <w:szCs w:val="21"/>
+          <w:lang w:val="en-US" w:eastAsia="zh-TW"/>
+        </w:rPr>
+        <w:t>    cameraUp = </w:t>
+      </w:r>
+      <w:r>
+        <w:rPr>
+          <w:rFonts w:ascii="Consolas" w:eastAsia="Times New Roman" w:hAnsi="Consolas" w:cs="Times New Roman"/>
+          <w:color w:val="4EC9B0"/>
+          <w:sz w:val="21"/>
+          <w:szCs w:val="21"/>
+          <w:lang w:val="en-US" w:eastAsia="zh-TW"/>
+        </w:rPr>
+        <w:t>glm</w:t>
+      </w:r>
+      <w:r>
+        <w:rPr>
+          <w:rFonts w:ascii="Consolas" w:eastAsia="Times New Roman" w:hAnsi="Consolas" w:cs="Times New Roman"/>
+          <w:color w:val="D4D4D4"/>
+          <w:sz w:val="21"/>
+          <w:szCs w:val="21"/>
+          <w:lang w:val="en-US" w:eastAsia="zh-TW"/>
+        </w:rPr>
+        <w:t>::</w:t>
+      </w:r>
+      <w:r>
+        <w:rPr>
+          <w:rFonts w:ascii="Consolas" w:eastAsia="Times New Roman" w:hAnsi="Consolas" w:cs="Times New Roman"/>
+          <w:color w:val="DCDCAA"/>
+          <w:sz w:val="21"/>
+          <w:szCs w:val="21"/>
+          <w:lang w:val="en-US" w:eastAsia="zh-TW"/>
+        </w:rPr>
+        <w:t>cross</w:t>
+      </w:r>
+      <w:r>
+        <w:rPr>
+          <w:rFonts w:ascii="Consolas" w:eastAsia="Times New Roman" w:hAnsi="Consolas" w:cs="Times New Roman"/>
+          <w:color w:val="D4D4D4"/>
+          <w:sz w:val="21"/>
+          <w:szCs w:val="21"/>
+          <w:lang w:val="en-US" w:eastAsia="zh-TW"/>
+        </w:rPr>
+        <w:t>(cameraFront, cameraRight);</w:t>
+      </w:r>
+    </w:p>
+    <w:p>
+      <w:pPr>
+        <w:shd w:val="clear" w:color="auto" w:fill="1E1E1E"/>
+        <w:spacing w:line="285" w:lineRule="atLeast"/>
+        <w:rPr>
+          <w:rFonts w:ascii="Consolas" w:eastAsia="Times New Roman" w:hAnsi="Consolas" w:cs="Times New Roman"/>
+          <w:color w:val="D4D4D4"/>
+          <w:sz w:val="21"/>
+          <w:szCs w:val="21"/>
+          <w:lang w:val="en-US" w:eastAsia="zh-TW"/>
+        </w:rPr>
+      </w:pPr>
+      <w:r>
+        <w:rPr>
+          <w:rFonts w:ascii="Consolas" w:eastAsia="Times New Roman" w:hAnsi="Consolas" w:cs="Times New Roman"/>
+          <w:color w:val="D4D4D4"/>
+          <w:sz w:val="21"/>
+          <w:szCs w:val="21"/>
+          <w:lang w:val="en-US" w:eastAsia="zh-TW"/>
+        </w:rPr>
+        <w:t>    </w:t>
+      </w:r>
+    </w:p>
+    <w:p>
+      <w:pPr>
+        <w:shd w:val="clear" w:color="auto" w:fill="1E1E1E"/>
+        <w:spacing w:line="285" w:lineRule="atLeast"/>
+        <w:rPr>
+          <w:rFonts w:ascii="Consolas" w:eastAsia="Times New Roman" w:hAnsi="Consolas" w:cs="Times New Roman"/>
+          <w:color w:val="D4D4D4"/>
+          <w:sz w:val="21"/>
+          <w:szCs w:val="21"/>
+          <w:lang w:val="en-US" w:eastAsia="zh-TW"/>
+        </w:rPr>
+      </w:pPr>
+      <w:r>
+        <w:rPr>
+          <w:rFonts w:ascii="Consolas" w:eastAsia="Times New Roman" w:hAnsi="Consolas" w:cs="Times New Roman"/>
+          <w:color w:val="6A9955"/>
+          <w:sz w:val="21"/>
+          <w:szCs w:val="21"/>
+          <w:lang w:val="en-US" w:eastAsia="zh-TW"/>
+        </w:rPr>
+        <w:t>    // Use glm::lookAt to define the view matrix by providing the function the camera position,</w:t>
+      </w:r>
+    </w:p>
+    <w:p>
+      <w:pPr>
+        <w:shd w:val="clear" w:color="auto" w:fill="1E1E1E"/>
+        <w:spacing w:line="285" w:lineRule="atLeast"/>
+        <w:rPr>
+          <w:rFonts w:ascii="Consolas" w:eastAsia="Times New Roman" w:hAnsi="Consolas" w:cs="Times New Roman"/>
+          <w:color w:val="D4D4D4"/>
+          <w:sz w:val="21"/>
+          <w:szCs w:val="21"/>
+          <w:lang w:val="en-US" w:eastAsia="zh-TW"/>
+        </w:rPr>
+      </w:pPr>
+      <w:r>
+        <w:rPr>
+          <w:rFonts w:ascii="Consolas" w:eastAsia="Times New Roman" w:hAnsi="Consolas" w:cs="Times New Roman"/>
+          <w:color w:val="6A9955"/>
+          <w:sz w:val="21"/>
+          <w:szCs w:val="21"/>
+          <w:lang w:val="en-US" w:eastAsia="zh-TW"/>
+        </w:rPr>
+        <w:t>    // target position and world vector up.</w:t>
+      </w:r>
+    </w:p>
+    <w:p>
+      <w:pPr>
+        <w:shd w:val="clear" w:color="auto" w:fill="1E1E1E"/>
+        <w:spacing w:line="285" w:lineRule="atLeast"/>
+        <w:rPr>
+          <w:rFonts w:ascii="Consolas" w:eastAsia="Times New Roman" w:hAnsi="Consolas" w:cs="Times New Roman"/>
+          <w:color w:val="D4D4D4"/>
+          <w:sz w:val="21"/>
+          <w:szCs w:val="21"/>
+          <w:lang w:val="en-US" w:eastAsia="zh-TW"/>
+        </w:rPr>
+      </w:pPr>
+      <w:r>
+        <w:rPr>
+          <w:rFonts w:ascii="Consolas" w:eastAsia="Times New Roman" w:hAnsi="Consolas" w:cs="Times New Roman"/>
+          <w:color w:val="D4D4D4"/>
+          <w:sz w:val="21"/>
+          <w:szCs w:val="21"/>
+          <w:lang w:val="en-US" w:eastAsia="zh-TW"/>
+        </w:rPr>
+        <w:t>    view = </w:t>
+      </w:r>
+      <w:r>
+        <w:rPr>
+          <w:rFonts w:ascii="Consolas" w:eastAsia="Times New Roman" w:hAnsi="Consolas" w:cs="Times New Roman"/>
+          <w:color w:val="4EC9B0"/>
+          <w:sz w:val="21"/>
+          <w:szCs w:val="21"/>
+          <w:lang w:val="en-US" w:eastAsia="zh-TW"/>
+        </w:rPr>
+        <w:t>glm</w:t>
+      </w:r>
+      <w:r>
+        <w:rPr>
+          <w:rFonts w:ascii="Consolas" w:eastAsia="Times New Roman" w:hAnsi="Consolas" w:cs="Times New Roman"/>
+          <w:color w:val="D4D4D4"/>
+          <w:sz w:val="21"/>
+          <w:szCs w:val="21"/>
+          <w:lang w:val="en-US" w:eastAsia="zh-TW"/>
+        </w:rPr>
+        <w:t>::</w:t>
+      </w:r>
+      <w:r>
+        <w:rPr>
+          <w:rFonts w:ascii="Consolas" w:eastAsia="Times New Roman" w:hAnsi="Consolas" w:cs="Times New Roman"/>
+          <w:color w:val="DCDCAA"/>
+          <w:sz w:val="21"/>
+          <w:szCs w:val="21"/>
+          <w:lang w:val="en-US" w:eastAsia="zh-TW"/>
+        </w:rPr>
+        <w:t>lookAt</w:t>
+      </w:r>
+      <w:r>
+        <w:rPr>
+          <w:rFonts w:ascii="Consolas" w:eastAsia="Times New Roman" w:hAnsi="Consolas" w:cs="Times New Roman"/>
+          <w:color w:val="D4D4D4"/>
+          <w:sz w:val="21"/>
+          <w:szCs w:val="21"/>
+          <w:lang w:val="en-US" w:eastAsia="zh-TW"/>
+        </w:rPr>
+        <w:t>(cameraPos, cameraPos + cameraFront, cameraUp);</w:t>
+      </w:r>
+    </w:p>
+    <w:p>
+      <w:pPr>
+        <w:shd w:val="clear" w:color="auto" w:fill="1E1E1E"/>
+        <w:spacing w:line="285" w:lineRule="atLeast"/>
+        <w:rPr>
+          <w:rFonts w:ascii="Consolas" w:eastAsia="Times New Roman" w:hAnsi="Consolas" w:cs="Times New Roman"/>
+          <w:color w:val="D4D4D4"/>
+          <w:sz w:val="21"/>
+          <w:szCs w:val="21"/>
+          <w:lang w:val="en-US" w:eastAsia="zh-TW"/>
+        </w:rPr>
+      </w:pPr>
+    </w:p>
+    <w:p>
+      <w:pPr>
+        <w:shd w:val="clear" w:color="auto" w:fill="1E1E1E"/>
+        <w:spacing w:line="285" w:lineRule="atLeast"/>
+        <w:rPr>
+          <w:rFonts w:ascii="Consolas" w:eastAsia="Times New Roman" w:hAnsi="Consolas" w:cs="Times New Roman"/>
+          <w:color w:val="D4D4D4"/>
+          <w:sz w:val="21"/>
+          <w:szCs w:val="21"/>
+          <w:lang w:val="en-US" w:eastAsia="zh-TW"/>
+        </w:rPr>
+      </w:pPr>
+      <w:r>
+        <w:rPr>
+          <w:rFonts w:ascii="Consolas" w:eastAsia="Times New Roman" w:hAnsi="Consolas" w:cs="Times New Roman"/>
+          <w:color w:val="D4D4D4"/>
+          <w:sz w:val="21"/>
+          <w:szCs w:val="21"/>
+          <w:lang w:val="en-US" w:eastAsia="zh-TW"/>
+        </w:rPr>
+        <w:t>    projection = </w:t>
+      </w:r>
+      <w:r>
+        <w:rPr>
+          <w:rFonts w:ascii="Consolas" w:eastAsia="Times New Roman" w:hAnsi="Consolas" w:cs="Times New Roman"/>
+          <w:color w:val="4EC9B0"/>
+          <w:sz w:val="21"/>
+          <w:szCs w:val="21"/>
+          <w:lang w:val="en-US" w:eastAsia="zh-TW"/>
+        </w:rPr>
+        <w:t>glm</w:t>
+      </w:r>
+      <w:r>
+        <w:rPr>
+          <w:rFonts w:ascii="Consolas" w:eastAsia="Times New Roman" w:hAnsi="Consolas" w:cs="Times New Roman"/>
+          <w:color w:val="D4D4D4"/>
+          <w:sz w:val="21"/>
+          <w:szCs w:val="21"/>
+          <w:lang w:val="en-US" w:eastAsia="zh-TW"/>
+        </w:rPr>
+        <w:t>::</w:t>
+      </w:r>
+      <w:r>
+        <w:rPr>
+          <w:rFonts w:ascii="Consolas" w:eastAsia="Times New Roman" w:hAnsi="Consolas" w:cs="Times New Roman"/>
+          <w:color w:val="DCDCAA"/>
+          <w:sz w:val="21"/>
+          <w:szCs w:val="21"/>
+          <w:lang w:val="en-US" w:eastAsia="zh-TW"/>
+        </w:rPr>
+        <w:t>perspective</w:t>
+      </w:r>
+      <w:r>
+        <w:rPr>
+          <w:rFonts w:ascii="Consolas" w:eastAsia="Times New Roman" w:hAnsi="Consolas" w:cs="Times New Roman"/>
+          <w:color w:val="D4D4D4"/>
+          <w:sz w:val="21"/>
+          <w:szCs w:val="21"/>
+          <w:lang w:val="en-US" w:eastAsia="zh-TW"/>
+        </w:rPr>
+        <w:t>(</w:t>
+      </w:r>
+      <w:r>
+        <w:rPr>
+          <w:rFonts w:ascii="Consolas" w:eastAsia="Times New Roman" w:hAnsi="Consolas" w:cs="Times New Roman"/>
+          <w:color w:val="4EC9B0"/>
+          <w:sz w:val="21"/>
+          <w:szCs w:val="21"/>
+          <w:lang w:val="en-US" w:eastAsia="zh-TW"/>
+        </w:rPr>
+        <w:t>glm</w:t>
+      </w:r>
+      <w:r>
+        <w:rPr>
+          <w:rFonts w:ascii="Consolas" w:eastAsia="Times New Roman" w:hAnsi="Consolas" w:cs="Times New Roman"/>
+          <w:color w:val="D4D4D4"/>
+          <w:sz w:val="21"/>
+          <w:szCs w:val="21"/>
+          <w:lang w:val="en-US" w:eastAsia="zh-TW"/>
+        </w:rPr>
+        <w:t>::</w:t>
+      </w:r>
+      <w:r>
+        <w:rPr>
+          <w:rFonts w:ascii="Consolas" w:eastAsia="Times New Roman" w:hAnsi="Consolas" w:cs="Times New Roman"/>
+          <w:color w:val="DCDCAA"/>
+          <w:sz w:val="21"/>
+          <w:szCs w:val="21"/>
+          <w:lang w:val="en-US" w:eastAsia="zh-TW"/>
+        </w:rPr>
+        <w:t>radians</w:t>
+      </w:r>
+      <w:r>
+        <w:rPr>
+          <w:rFonts w:ascii="Consolas" w:eastAsia="Times New Roman" w:hAnsi="Consolas" w:cs="Times New Roman"/>
+          <w:color w:val="D4D4D4"/>
+          <w:sz w:val="21"/>
+          <w:szCs w:val="21"/>
+          <w:lang w:val="en-US" w:eastAsia="zh-TW"/>
+        </w:rPr>
+        <w:t>(</w:t>
+      </w:r>
+      <w:r>
+        <w:rPr>
+          <w:rFonts w:ascii="Consolas" w:eastAsia="Times New Roman" w:hAnsi="Consolas" w:cs="Times New Roman"/>
+          <w:color w:val="B5CEA8"/>
+          <w:sz w:val="21"/>
+          <w:szCs w:val="21"/>
+          <w:lang w:val="en-US" w:eastAsia="zh-TW"/>
+        </w:rPr>
+        <w:t>45.0f</w:t>
+      </w:r>
+      <w:r>
+        <w:rPr>
+          <w:rFonts w:ascii="Consolas" w:eastAsia="Times New Roman" w:hAnsi="Consolas" w:cs="Times New Roman"/>
+          <w:color w:val="D4D4D4"/>
+          <w:sz w:val="21"/>
+          <w:szCs w:val="21"/>
+          <w:lang w:val="en-US" w:eastAsia="zh-TW"/>
+        </w:rPr>
+        <w:t>), (</w:t>
+      </w:r>
+      <w:r>
+        <w:rPr>
+          <w:rFonts w:ascii="Consolas" w:eastAsia="Times New Roman" w:hAnsi="Consolas" w:cs="Times New Roman"/>
+          <w:color w:val="569CD6"/>
+          <w:sz w:val="21"/>
+          <w:szCs w:val="21"/>
+          <w:lang w:val="en-US" w:eastAsia="zh-TW"/>
+        </w:rPr>
+        <w:t>float</w:t>
+      </w:r>
+      <w:r>
+        <w:rPr>
+          <w:rFonts w:ascii="Consolas" w:eastAsia="Times New Roman" w:hAnsi="Consolas" w:cs="Times New Roman"/>
+          <w:color w:val="D4D4D4"/>
+          <w:sz w:val="21"/>
+          <w:szCs w:val="21"/>
+          <w:lang w:val="en-US" w:eastAsia="zh-TW"/>
+        </w:rPr>
+        <w:t>)screenWidth / (</w:t>
+      </w:r>
+      <w:r>
+        <w:rPr>
+          <w:rFonts w:ascii="Consolas" w:eastAsia="Times New Roman" w:hAnsi="Consolas" w:cs="Times New Roman"/>
+          <w:color w:val="569CD6"/>
+          <w:sz w:val="21"/>
+          <w:szCs w:val="21"/>
+          <w:lang w:val="en-US" w:eastAsia="zh-TW"/>
+        </w:rPr>
+        <w:t>float</w:t>
+      </w:r>
+      <w:r>
+        <w:rPr>
+          <w:rFonts w:ascii="Consolas" w:eastAsia="Times New Roman" w:hAnsi="Consolas" w:cs="Times New Roman"/>
+          <w:color w:val="D4D4D4"/>
+          <w:sz w:val="21"/>
+          <w:szCs w:val="21"/>
+          <w:lang w:val="en-US" w:eastAsia="zh-TW"/>
+        </w:rPr>
+        <w:t>)screenHeight, </w:t>
+      </w:r>
+      <w:r>
+        <w:rPr>
+          <w:rFonts w:ascii="Consolas" w:eastAsia="Times New Roman" w:hAnsi="Consolas" w:cs="Times New Roman"/>
+          <w:color w:val="B5CEA8"/>
+          <w:sz w:val="21"/>
+          <w:szCs w:val="21"/>
+          <w:lang w:val="en-US" w:eastAsia="zh-TW"/>
+        </w:rPr>
+        <w:t>0.1f</w:t>
+      </w:r>
+      <w:r>
+        <w:rPr>
+          <w:rFonts w:ascii="Consolas" w:eastAsia="Times New Roman" w:hAnsi="Consolas" w:cs="Times New Roman"/>
+          <w:color w:val="D4D4D4"/>
+          <w:sz w:val="21"/>
+          <w:szCs w:val="21"/>
+          <w:lang w:val="en-US" w:eastAsia="zh-TW"/>
+        </w:rPr>
+        <w:t>, </w:t>
+      </w:r>
+      <w:r>
+        <w:rPr>
+          <w:rFonts w:ascii="Consolas" w:eastAsia="Times New Roman" w:hAnsi="Consolas" w:cs="Times New Roman"/>
+          <w:color w:val="B5CEA8"/>
+          <w:sz w:val="21"/>
+          <w:szCs w:val="21"/>
+          <w:lang w:val="en-US" w:eastAsia="zh-TW"/>
+        </w:rPr>
+        <w:t>10000.0f</w:t>
+      </w:r>
+      <w:r>
+        <w:rPr>
+          <w:rFonts w:ascii="Consolas" w:eastAsia="Times New Roman" w:hAnsi="Consolas" w:cs="Times New Roman"/>
+          <w:color w:val="D4D4D4"/>
+          <w:sz w:val="21"/>
+          <w:szCs w:val="21"/>
+          <w:lang w:val="en-US" w:eastAsia="zh-TW"/>
+        </w:rPr>
+        <w:t>);</w:t>
+      </w:r>
+    </w:p>
+    <w:p>
+      <w:pPr>
+        <w:shd w:val="clear" w:color="auto" w:fill="1E1E1E"/>
+        <w:spacing w:line="285" w:lineRule="atLeast"/>
+        <w:rPr>
+          <w:rFonts w:ascii="Consolas" w:eastAsia="Times New Roman" w:hAnsi="Consolas" w:cs="Times New Roman"/>
+          <w:color w:val="D4D4D4"/>
+          <w:sz w:val="21"/>
+          <w:szCs w:val="21"/>
+          <w:lang w:val="en-US" w:eastAsia="zh-TW"/>
+        </w:rPr>
+      </w:pPr>
+    </w:p>
+    <w:p>
+      <w:pPr>
+        <w:pStyle w:val="Caption"/>
+        <w:rPr>
+          <w:lang w:val="en-US"/>
+        </w:rPr>
+      </w:pPr>
+      <w:r>
+        <w:t xml:space="preserve">Kuva </w:t>
+      </w:r>
+      <w:r>
+        <w:fldChar w:fldCharType="begin"/>
+      </w:r>
+      <w:r>
+        <w:instrText xml:space="preserve"> SEQ Kuva \* ARABIC </w:instrText>
+      </w:r>
+      <w:r>
+        <w:fldChar w:fldCharType="separate"/>
+      </w:r>
+      <w:r>
+        <w:rPr>
+          <w:noProof/>
+        </w:rPr>
+        <w:t>22</w:t>
+      </w:r>
+      <w:r>
+        <w:fldChar w:fldCharType="end"/>
+      </w:r>
+      <w:r>
+        <w:t>. Kameran konstruktorifunktio</w:t>
+      </w:r>
+    </w:p>
+    <w:p>
+      <w:r>
+        <w:t xml:space="preserve">Opinnäytetyössä kameraa </w:t>
+      </w:r>
+      <w:r>
+        <w:t>haluttiin myös kääntää, jotta on helpompi tarkastella ja testata kolmiulotteisia malleja. Kameran kääntämistä varten täytyy määritellä Eulerin kaavan mukaiset kulmat: roll, yaw ja pitch, joiden avulla voidaan esittää mikä tahansa rotaatio kolmiulotteisessa maailmassa. Pitch</w:t>
+      </w:r>
+      <w:r>
+        <w:t>–</w:t>
+      </w:r>
+      <w:r>
+        <w:t>kulma</w:t>
+      </w:r>
+      <w:r>
+        <w:t xml:space="preserve"> kertoo, kuinka paljon katsotaan ylös tai alas. Yaw</w:t>
+      </w:r>
+      <w:r>
+        <w:t>–</w:t>
+      </w:r>
+      <w:r>
+        <w:t>kulma kertoo käännön suuruuden sivuttaissuunnassa. Roll kertoo pyörähdyksen määrän. Kuva 23 näyttää, kuinka Eulerin kulmat vaikuttavat kappaleen rotaatioon.</w:t>
       </w:r>
       <w:bookmarkStart w:id="28" w:name="_GoBack"/>
       <w:bookmarkEnd w:id="28"/>
-      <w:r>
-        <w:t>, 448</w:t>
-      </w:r>
-      <w:r>
-        <w:t>–</w:t>
-      </w:r>
-      <w:r>
-        <w:t>455)</w:t>
+    </w:p>
+    <w:p>
+      <w:r>
+        <w:rPr>
+          <w:noProof/>
+        </w:rPr>
+        <w:lastRenderedPageBreak/>
+        <w:drawing>
+          <wp:inline distT="0" distB="0" distL="0" distR="0" wp14:anchorId="66E5DD20" wp14:editId="6C55A7A6">
+            <wp:extent cx="5288280" cy="1729740"/>
+            <wp:effectExtent l="0" t="0" r="7620" b="3810"/>
+            <wp:docPr id="4" name="Picture 4"/>
+            <wp:cNvGraphicFramePr>
+              <a:graphicFrameLocks xmlns:a="http://schemas.openxmlformats.org/drawingml/2006/main" noChangeAspect="1"/>
+            </wp:cNvGraphicFramePr>
+            <a:graphic xmlns:a="http://schemas.openxmlformats.org/drawingml/2006/main">
+              <a:graphicData uri="http://schemas.openxmlformats.org/drawingml/2006/picture">
+                <pic:pic xmlns:pic="http://schemas.openxmlformats.org/drawingml/2006/picture">
+                  <pic:nvPicPr>
+                    <pic:cNvPr id="0" name="Picture 1"/>
+                    <pic:cNvPicPr>
+                      <a:picLocks noChangeAspect="1" noChangeArrowheads="1"/>
+                    </pic:cNvPicPr>
+                  </pic:nvPicPr>
+                  <pic:blipFill>
+                    <a:blip r:embed="rId24">
+                      <a:extLst>
+                        <a:ext uri="{28A0092B-C50C-407E-A947-70E740481C1C}">
+                          <a14:useLocalDpi xmlns:a14="http://schemas.microsoft.com/office/drawing/2010/main" val="0"/>
+                        </a:ext>
+                      </a:extLst>
+                    </a:blip>
+                    <a:srcRect/>
+                    <a:stretch>
+                      <a:fillRect/>
+                    </a:stretch>
+                  </pic:blipFill>
+                  <pic:spPr bwMode="auto">
+                    <a:xfrm>
+                      <a:off x="0" y="0"/>
+                      <a:ext cx="5288280" cy="1729740"/>
+                    </a:xfrm>
+                    <a:prstGeom prst="rect">
+                      <a:avLst/>
+                    </a:prstGeom>
+                    <a:noFill/>
+                    <a:ln>
+                      <a:noFill/>
+                    </a:ln>
+                  </pic:spPr>
+                </pic:pic>
+              </a:graphicData>
+            </a:graphic>
+          </wp:inline>
+        </w:drawing>
+      </w:r>
+    </w:p>
+    <w:p>
+      <w:pPr>
+        <w:pStyle w:val="Caption"/>
+      </w:pPr>
+      <w:r>
+        <w:t xml:space="preserve">Kuva </w:t>
+      </w:r>
+      <w:r>
+        <w:fldChar w:fldCharType="begin"/>
+      </w:r>
+      <w:r>
+        <w:instrText xml:space="preserve"> SEQ Kuva \* ARABIC </w:instrText>
+      </w:r>
+      <w:r>
+        <w:fldChar w:fldCharType="separate"/>
+      </w:r>
+      <w:r>
+        <w:rPr>
+          <w:noProof/>
+        </w:rPr>
+        <w:t>23</w:t>
+      </w:r>
+      <w:r>
+        <w:fldChar w:fldCharType="end"/>
+      </w:r>
+      <w:r>
+        <w:t>. Rotaatiot</w:t>
       </w:r>
     </w:p>
     <w:p/>
@@ -19179,35 +20446,35 @@
       </w:pPr>
       <w:bookmarkStart w:id="33" w:name="_Toc24388035"/>
       <w:r>
+        <w:t>Shader</w:t>
+      </w:r>
+      <w:r>
+        <w:t>–</w:t>
+      </w:r>
+      <w:r>
+        <w:t>luokka</w:t>
+      </w:r>
+      <w:bookmarkEnd w:id="33"/>
+    </w:p>
+    <w:p>
+      <w:r>
+        <w:t>Varjostimet</w:t>
+      </w:r>
+      <w:r>
+        <w:t xml:space="preserve">. </w:t>
+      </w:r>
+      <w:r>
+        <w:t xml:space="preserve"> </w:t>
+      </w:r>
+    </w:p>
+    <w:p/>
+    <w:p>
+      <w:pPr>
+        <w:pStyle w:val="Heading3"/>
+      </w:pPr>
+      <w:bookmarkStart w:id="34" w:name="_Toc24388036"/>
+      <w:r>
         <w:lastRenderedPageBreak/>
-        <w:t>Shader</w:t>
-      </w:r>
-      <w:r>
-        <w:t>–</w:t>
-      </w:r>
-      <w:r>
-        <w:t>luokka</w:t>
-      </w:r>
-      <w:bookmarkEnd w:id="33"/>
-    </w:p>
-    <w:p>
-      <w:r>
-        <w:t>Varjostimet</w:t>
-      </w:r>
-      <w:r>
-        <w:t xml:space="preserve">. </w:t>
-      </w:r>
-      <w:r>
-        <w:t xml:space="preserve"> </w:t>
-      </w:r>
-    </w:p>
-    <w:p/>
-    <w:p>
-      <w:pPr>
-        <w:pStyle w:val="Heading3"/>
-      </w:pPr>
-      <w:bookmarkStart w:id="34" w:name="_Toc24388036"/>
-      <w:r>
         <w:t>Model</w:t>
       </w:r>
       <w:r>
@@ -19386,21 +20653,7 @@
           <w:rStyle w:val="selectable"/>
           <w:color w:val="000000"/>
         </w:rPr>
-        <w:t>ttinetin www</w:t>
-      </w:r>
-      <w:r>
-        <w:rPr>
-          <w:rStyle w:val="selectable"/>
-          <w:color w:val="000000"/>
-        </w:rPr>
-        <w:t>–</w:t>
-      </w:r>
-      <w:r>
-        <w:rPr>
-          <w:rStyle w:val="selectable"/>
-          <w:color w:val="000000"/>
-        </w:rPr>
-        <w:t xml:space="preserve">sivusto. </w:t>
+        <w:t xml:space="preserve">ttinetin www–sivusto. </w:t>
       </w:r>
       <w:r>
         <w:rPr>
@@ -19567,58 +20820,8 @@
       <w:r>
         <w:rPr>
           <w:rStyle w:val="selectable"/>
-          <w:lang w:val="en-US"/>
-        </w:rPr>
-        <w:t>McShaffry</w:t>
-      </w:r>
-      <w:r>
-        <w:rPr>
-          <w:rStyle w:val="selectable"/>
-          <w:lang w:val="en-US"/>
-        </w:rPr>
-        <w:t xml:space="preserve">, </w:t>
-      </w:r>
-      <w:r>
-        <w:rPr>
-          <w:rStyle w:val="selectable"/>
-          <w:lang w:val="en-US"/>
-        </w:rPr>
-        <w:t>M</w:t>
-      </w:r>
-      <w:r>
-        <w:rPr>
-          <w:rStyle w:val="selectable"/>
-          <w:lang w:val="en-US"/>
-        </w:rPr>
-        <w:t>.</w:t>
-      </w:r>
-      <w:r>
-        <w:rPr>
-          <w:rStyle w:val="selectable"/>
-          <w:lang w:val="en-US"/>
-        </w:rPr>
-        <w:t xml:space="preserve"> ja Graham</w:t>
-      </w:r>
-      <w:r>
-        <w:rPr>
-          <w:rStyle w:val="selectable"/>
-          <w:lang w:val="en-US"/>
-        </w:rPr>
-        <w:t xml:space="preserve">, </w:t>
-      </w:r>
-      <w:r>
-        <w:rPr>
-          <w:rStyle w:val="selectable"/>
-          <w:lang w:val="en-US"/>
-        </w:rPr>
-        <w:t>D.</w:t>
-      </w:r>
-      <w:r>
-        <w:rPr>
-          <w:rStyle w:val="selectable"/>
-          <w:lang w:val="en-US"/>
-        </w:rPr>
-        <w:t xml:space="preserve"> (2013). </w:t>
+        </w:rPr>
+        <w:t xml:space="preserve">McShaffry, M. ja Graham, D. (2013). </w:t>
       </w:r>
       <w:r>
         <w:rPr>
@@ -19734,7 +20937,7 @@
         </w:rPr>
         <w:t xml:space="preserve">Saatavissa: </w:t>
       </w:r>
-      <w:hyperlink r:id="rId24" w:history="1">
+      <w:hyperlink r:id="rId25" w:history="1">
         <w:r>
           <w:rPr>
             <w:rStyle w:val="Hyperlink"/>
@@ -19868,7 +21071,7 @@
         </w:rPr>
         <w:t xml:space="preserve">Saatavissa: </w:t>
       </w:r>
-      <w:hyperlink r:id="rId25" w:history="1">
+      <w:hyperlink r:id="rId26" w:history="1">
         <w:r>
           <w:rPr>
             <w:rStyle w:val="Hyperlink"/>
@@ -20112,7 +21315,7 @@
       <w:r>
         <w:t xml:space="preserve">Saatavissa: </w:t>
       </w:r>
-      <w:hyperlink r:id="rId26" w:history="1">
+      <w:hyperlink r:id="rId27" w:history="1">
         <w:r>
           <w:rPr>
             <w:rStyle w:val="Hyperlink"/>
@@ -20280,9 +21483,6 @@
         <w:pStyle w:val="Bibliography"/>
       </w:pPr>
       <w:r>
-        <w:rPr>
-          <w:lang w:val="en-US"/>
-        </w:rPr>
         <w:t xml:space="preserve">OpenGL. </w:t>
       </w:r>
       <w:r>
@@ -20631,9 +21831,6 @@
         <w:pStyle w:val="Bibliography"/>
       </w:pPr>
       <w:r>
-        <w:rPr>
-          <w:lang w:val="en-US"/>
-        </w:rPr>
         <w:lastRenderedPageBreak/>
         <w:t xml:space="preserve">Learn OpenGL (2014). </w:t>
       </w:r>
@@ -20776,7 +21973,7 @@
         </w:rPr>
         <w:t xml:space="preserve">Saatavissa: </w:t>
       </w:r>
-      <w:hyperlink r:id="rId27" w:history="1">
+      <w:hyperlink r:id="rId28" w:history="1">
         <w:r>
           <w:rPr>
             <w:rStyle w:val="Hyperlink"/>
@@ -20945,7 +22142,7 @@
         </w:rPr>
         <w:t xml:space="preserve">Saatavissa: </w:t>
       </w:r>
-      <w:hyperlink r:id="rId28" w:history="1">
+      <w:hyperlink r:id="rId29" w:history="1">
         <w:r>
           <w:rPr>
             <w:rStyle w:val="Hyperlink"/>
@@ -21143,7 +22340,7 @@
       </w:pPr>
     </w:p>
     <w:sectPr>
-      <w:headerReference w:type="default" r:id="rId29"/>
+      <w:headerReference w:type="default" r:id="rId30"/>
       <w:pgSz w:w="11907" w:h="16839" w:code="9"/>
       <w:pgMar w:top="1276" w:right="1134" w:bottom="709" w:left="2438" w:header="709" w:footer="709" w:gutter="0"/>
       <w:cols w:space="720"/>
@@ -22037,6 +23234,7 @@
     <w:lsdException w:name="HTML Sample" w:semiHidden="1" w:unhideWhenUsed="1"/>
     <w:lsdException w:name="HTML Typewriter" w:semiHidden="1" w:unhideWhenUsed="1"/>
     <w:lsdException w:name="HTML Variable" w:semiHidden="1" w:unhideWhenUsed="1"/>
+    <w:lsdException w:name="Normal Table" w:semiHidden="1" w:unhideWhenUsed="1"/>
     <w:lsdException w:name="annotation subject" w:semiHidden="1" w:unhideWhenUsed="1"/>
     <w:lsdException w:name="No List" w:semiHidden="1" w:unhideWhenUsed="1"/>
     <w:lsdException w:name="Outline List 1" w:semiHidden="1" w:unhideWhenUsed="1"/>
@@ -22083,8 +23281,10 @@
     <w:lsdException w:name="Table Subtle 2" w:semiHidden="1" w:unhideWhenUsed="1"/>
     <w:lsdException w:name="Table Web 1" w:semiHidden="1" w:unhideWhenUsed="1"/>
     <w:lsdException w:name="Table Web 2" w:semiHidden="1" w:unhideWhenUsed="1"/>
+    <w:lsdException w:name="Table Web 3" w:semiHidden="1" w:unhideWhenUsed="1"/>
     <w:lsdException w:name="Balloon Text" w:semiHidden="1" w:unhideWhenUsed="1"/>
     <w:lsdException w:name="Table Grid" w:uiPriority="59"/>
+    <w:lsdException w:name="Table Theme" w:semiHidden="1" w:unhideWhenUsed="1"/>
     <w:lsdException w:name="Placeholder Text" w:semiHidden="1"/>
     <w:lsdException w:name="No Spacing" w:uiPriority="1"/>
     <w:lsdException w:name="Light Shading" w:uiPriority="60"/>
@@ -23359,6 +24559,25 @@
 </file>
 
 <file path=customXml/item1.xml><?xml version="1.0" encoding="utf-8"?>
+<?mso-contentType ?>
+<FormTemplates xmlns="http://schemas.microsoft.com/sharepoint/v3/contenttype/forms">
+  <Display>DocumentLibraryForm</Display>
+  <Edit>DocumentLibraryForm</Edit>
+  <New>DocumentLibraryForm</New>
+</FormTemplates>
+</file>
+
+<file path=customXml/item2.xml><?xml version="1.0" encoding="utf-8"?>
+<p:properties xmlns:p="http://schemas.microsoft.com/office/2006/metadata/properties" xmlns:xsi="http://www.w3.org/2001/XMLSchema-instance" xmlns:pc="http://schemas.microsoft.com/office/infopath/2007/PartnerControls">
+  <documentManagement>
+    <a07c3fd0247140d68b99fdbcf50c8190 xmlns="25e7f6bf-72c1-4870-aa83-3dac08eebaf4">
+      <Terms xmlns="http://schemas.microsoft.com/office/infopath/2007/PartnerControls"/>
+    </a07c3fd0247140d68b99fdbcf50c8190>
+  </documentManagement>
+</p:properties>
+</file>
+
+<file path=customXml/item3.xml><?xml version="1.0" encoding="utf-8"?>
 <ct:contentTypeSchema xmlns:ct="http://schemas.microsoft.com/office/2006/metadata/contentType" xmlns:ma="http://schemas.microsoft.com/office/2006/metadata/properties/metaAttributes" ct:_="" ma:_="" ma:contentTypeName="Opiskelijan dokumentti" ma:contentTypeID="0x01010037B05E0131324A0B8546E2B74A3551720066715E58BB154D46B523EFBA37C1155F" ma:contentTypeVersion="18" ma:contentTypeDescription="Luo uusi asiakirja." ma:contentTypeScope="" ma:versionID="01d3a2b9ce251a60336541a44c862101">
   <xsd:schema xmlns:xsd="http://www.w3.org/2001/XMLSchema" xmlns:xs="http://www.w3.org/2001/XMLSchema" xmlns:p="http://schemas.microsoft.com/office/2006/metadata/properties" xmlns:ns3="25e7f6bf-72c1-4870-aa83-3dac08eebaf4" targetNamespace="http://schemas.microsoft.com/office/2006/metadata/properties" ma:root="true" ma:fieldsID="2c4f371124eba3358195a1be8cff0d5f" ns3:_="">
     <xsd:import namespace="25e7f6bf-72c1-4870-aa83-3dac08eebaf4"/>
@@ -23486,30 +24705,29 @@
 </ct:contentTypeSchema>
 </file>
 
-<file path=customXml/item2.xml><?xml version="1.0" encoding="utf-8"?>
-<p:properties xmlns:p="http://schemas.microsoft.com/office/2006/metadata/properties" xmlns:xsi="http://www.w3.org/2001/XMLSchema-instance" xmlns:pc="http://schemas.microsoft.com/office/infopath/2007/PartnerControls">
-  <documentManagement>
-    <a07c3fd0247140d68b99fdbcf50c8190 xmlns="25e7f6bf-72c1-4870-aa83-3dac08eebaf4">
-      <Terms xmlns="http://schemas.microsoft.com/office/infopath/2007/PartnerControls"/>
-    </a07c3fd0247140d68b99fdbcf50c8190>
-  </documentManagement>
-</p:properties>
-</file>
-
-<file path=customXml/item3.xml><?xml version="1.0" encoding="utf-8"?>
-<?mso-contentType ?>
-<FormTemplates xmlns="http://schemas.microsoft.com/sharepoint/v3/contenttype/forms">
-  <Display>DocumentLibraryForm</Display>
-  <Edit>DocumentLibraryForm</Edit>
-  <New>DocumentLibraryForm</New>
-</FormTemplates>
-</file>
-
 <file path=customXml/item4.xml><?xml version="1.0" encoding="utf-8"?>
 <b:Sources xmlns:b="http://schemas.openxmlformats.org/officeDocument/2006/bibliography" xmlns="http://schemas.openxmlformats.org/officeDocument/2006/bibliography" SelectedStyle="\APASixthEditionOfficeOnline.xsl" StyleName="APA" Version="6"/>
 </file>
 
 <file path=customXml/itemProps1.xml><?xml version="1.0" encoding="utf-8"?>
+<ds:datastoreItem xmlns:ds="http://schemas.openxmlformats.org/officeDocument/2006/customXml" ds:itemID="{626EEE82-AB03-4CE4-A4B0-6C7D231CB940}">
+  <ds:schemaRefs>
+    <ds:schemaRef ds:uri="http://schemas.microsoft.com/sharepoint/v3/contenttype/forms"/>
+  </ds:schemaRefs>
+</ds:datastoreItem>
+</file>
+
+<file path=customXml/itemProps2.xml><?xml version="1.0" encoding="utf-8"?>
+<ds:datastoreItem xmlns:ds="http://schemas.openxmlformats.org/officeDocument/2006/customXml" ds:itemID="{039FD115-B456-43C9-A533-28FEC231B3C8}">
+  <ds:schemaRefs>
+    <ds:schemaRef ds:uri="http://schemas.microsoft.com/office/2006/metadata/properties"/>
+    <ds:schemaRef ds:uri="http://schemas.microsoft.com/office/infopath/2007/PartnerControls"/>
+    <ds:schemaRef ds:uri="25e7f6bf-72c1-4870-aa83-3dac08eebaf4"/>
+  </ds:schemaRefs>
+</ds:datastoreItem>
+</file>
+
+<file path=customXml/itemProps3.xml><?xml version="1.0" encoding="utf-8"?>
 <ds:datastoreItem xmlns:ds="http://schemas.openxmlformats.org/officeDocument/2006/customXml" ds:itemID="{3C0BEE3A-7853-4AAB-B799-0DA097F42412}">
   <ds:schemaRefs>
     <ds:schemaRef ds:uri="http://schemas.microsoft.com/office/2006/metadata/contentType"/>
@@ -23527,26 +24745,8 @@
 </ds:datastoreItem>
 </file>
 
-<file path=customXml/itemProps2.xml><?xml version="1.0" encoding="utf-8"?>
-<ds:datastoreItem xmlns:ds="http://schemas.openxmlformats.org/officeDocument/2006/customXml" ds:itemID="{039FD115-B456-43C9-A533-28FEC231B3C8}">
-  <ds:schemaRefs>
-    <ds:schemaRef ds:uri="http://schemas.microsoft.com/office/2006/metadata/properties"/>
-    <ds:schemaRef ds:uri="http://schemas.microsoft.com/office/infopath/2007/PartnerControls"/>
-    <ds:schemaRef ds:uri="25e7f6bf-72c1-4870-aa83-3dac08eebaf4"/>
-  </ds:schemaRefs>
-</ds:datastoreItem>
-</file>
-
-<file path=customXml/itemProps3.xml><?xml version="1.0" encoding="utf-8"?>
-<ds:datastoreItem xmlns:ds="http://schemas.openxmlformats.org/officeDocument/2006/customXml" ds:itemID="{626EEE82-AB03-4CE4-A4B0-6C7D231CB940}">
-  <ds:schemaRefs>
-    <ds:schemaRef ds:uri="http://schemas.microsoft.com/sharepoint/v3/contenttype/forms"/>
-  </ds:schemaRefs>
-</ds:datastoreItem>
-</file>
-
 <file path=customXml/itemProps4.xml><?xml version="1.0" encoding="utf-8"?>
-<ds:datastoreItem xmlns:ds="http://schemas.openxmlformats.org/officeDocument/2006/customXml" ds:itemID="{F363294C-FA96-4B2E-8E03-1BE60E4CB881}">
+<ds:datastoreItem xmlns:ds="http://schemas.openxmlformats.org/officeDocument/2006/customXml" ds:itemID="{E10826FA-D6CD-4C58-B7E0-580B381FCD31}">
   <ds:schemaRefs>
     <ds:schemaRef ds:uri="http://schemas.openxmlformats.org/officeDocument/2006/bibliography"/>
   </ds:schemaRefs>

</xml_diff>